<commit_message>
fixed schemes and report
</commit_message>
<xml_diff>
--- a/report.docx
+++ b/report.docx
@@ -3382,16 +3382,64 @@
           <w:szCs w:val="28"/>
         </w:rPr>
         <w:lastRenderedPageBreak/>
+        <w:drawing>
+          <wp:inline distT="0" distB="0" distL="0" distR="0" wp14:anchorId="7869AC39" wp14:editId="791583B3">
+            <wp:extent cx="4690953" cy="7762009"/>
+            <wp:effectExtent l="0" t="0" r="0" b="0"/>
+            <wp:docPr id="18" name="Рисунок 18"/>
+            <wp:cNvGraphicFramePr>
+              <a:graphicFrameLocks xmlns:a="http://schemas.openxmlformats.org/drawingml/2006/main" noChangeAspect="1"/>
+            </wp:cNvGraphicFramePr>
+            <a:graphic xmlns:a="http://schemas.openxmlformats.org/drawingml/2006/main">
+              <a:graphicData uri="http://schemas.openxmlformats.org/drawingml/2006/picture">
+                <pic:pic xmlns:pic="http://schemas.openxmlformats.org/drawingml/2006/picture">
+                  <pic:nvPicPr>
+                    <pic:cNvPr id="18" name="Рисунок 18"/>
+                    <pic:cNvPicPr/>
+                  </pic:nvPicPr>
+                  <pic:blipFill>
+                    <a:blip r:embed="rId14">
+                      <a:extLst>
+                        <a:ext uri="{28A0092B-C50C-407E-A947-70E740481C1C}">
+                          <a14:useLocalDpi xmlns:a14="http://schemas.microsoft.com/office/drawing/2010/main" val="0"/>
+                        </a:ext>
+                      </a:extLst>
+                    </a:blip>
+                    <a:stretch>
+                      <a:fillRect/>
+                    </a:stretch>
+                  </pic:blipFill>
+                  <pic:spPr>
+                    <a:xfrm>
+                      <a:off x="0" y="0"/>
+                      <a:ext cx="4701939" cy="7780187"/>
+                    </a:xfrm>
+                    <a:prstGeom prst="rect">
+                      <a:avLst/>
+                    </a:prstGeom>
+                  </pic:spPr>
+                </pic:pic>
+              </a:graphicData>
+            </a:graphic>
+          </wp:inline>
+        </w:drawing>
+      </w:r>
+      <w:r>
+        <w:rPr>
+          <w:noProof/>
+          <w:sz w:val="28"/>
+          <w:szCs w:val="28"/>
+        </w:rPr>
         <mc:AlternateContent>
           <mc:Choice Requires="wps">
             <w:drawing>
-              <wp:anchor distT="0" distB="0" distL="114300" distR="114300" simplePos="0" relativeHeight="251665408" behindDoc="0" locked="0" layoutInCell="1" allowOverlap="1" wp14:anchorId="4B46EAE6" wp14:editId="7CD0C45F">
+              <wp:anchor distT="0" distB="0" distL="114300" distR="114300" simplePos="0" relativeHeight="251665408" behindDoc="0" locked="0" layoutInCell="1" allowOverlap="1" wp14:anchorId="4B46EAE6" wp14:editId="27B31A51">
                 <wp:simplePos x="0" y="0"/>
                 <wp:positionH relativeFrom="column">
-                  <wp:posOffset>362222</wp:posOffset>
+                  <wp:posOffset>736023</wp:posOffset>
                 </wp:positionH>
                 <wp:positionV relativeFrom="paragraph">
-                  <wp:posOffset>412115</wp:posOffset>
+                  <wp:posOffset>-226060</wp:posOffset>
                 </wp:positionV>
                 <wp:extent cx="638629" cy="638628"/>
                 <wp:effectExtent l="0" t="0" r="9525" b="9525"/>
@@ -3461,7 +3509,7 @@
           </mc:Choice>
           <mc:Fallback>
             <w:pict>
-              <v:oval w14:anchorId="4B46EAE6" id="Овал 16" o:spid="_x0000_s1029" style="position:absolute;left:0;text-align:left;margin-left:28.5pt;margin-top:32.45pt;width:50.3pt;height:50.3pt;z-index:251665408;visibility:visible;mso-wrap-style:square;mso-wrap-distance-left:9pt;mso-wrap-distance-top:0;mso-wrap-distance-right:9pt;mso-wrap-distance-bottom:0;mso-position-horizontal:absolute;mso-position-horizontal-relative:text;mso-position-vertical:absolute;mso-position-vertical-relative:text;v-text-anchor:middle" o:gfxdata="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" fillcolor="white [3201]" strokecolor="#70ad47 [3209]" strokeweight="1pt">
+              <v:oval w14:anchorId="4B46EAE6" id="Овал 16" o:spid="_x0000_s1029" style="position:absolute;left:0;text-align:left;margin-left:57.95pt;margin-top:-17.8pt;width:50.3pt;height:50.3pt;z-index:251665408;visibility:visible;mso-wrap-style:square;mso-wrap-distance-left:9pt;mso-wrap-distance-top:0;mso-wrap-distance-right:9pt;mso-wrap-distance-bottom:0;mso-position-horizontal:absolute;mso-position-horizontal-relative:text;mso-position-vertical:absolute;mso-position-vertical-relative:text;v-text-anchor:middle" o:gfxdata="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" fillcolor="white [3201]" strokecolor="#70ad47 [3209]" strokeweight="1pt">
                 <v:stroke joinstyle="miter"/>
                 <v:textbox>
                   <w:txbxContent>
@@ -3681,7 +3729,20 @@
         <w:rPr>
           <w:lang w:val="en-US"/>
         </w:rPr>
-        <w:t>) {</w:t>
+        <w:t>)</w:t>
+      </w:r>
+    </w:p>
+    <w:p>
+      <w:pPr>
+        <w:rPr>
+          <w:lang w:val="en-US"/>
+        </w:rPr>
+      </w:pPr>
+      <w:r>
+        <w:rPr>
+          <w:lang w:val="en-US"/>
+        </w:rPr>
+        <w:t>{</w:t>
       </w:r>
     </w:p>
     <w:p>
@@ -3817,20 +3878,92 @@
         <w:rPr>
           <w:lang w:val="en-US"/>
         </w:rPr>
-        <w:t>) {</w:t>
-      </w:r>
-    </w:p>
-    <w:p>
-      <w:pPr>
-        <w:rPr>
-          <w:lang w:val="en-US"/>
-        </w:rPr>
-      </w:pPr>
-      <w:r>
-        <w:rPr>
-          <w:lang w:val="en-US"/>
-        </w:rPr>
-        <w:t xml:space="preserve">        case 1: //task 1</w:t>
+        <w:t>)</w:t>
+      </w:r>
+    </w:p>
+    <w:p>
+      <w:pPr>
+        <w:rPr>
+          <w:lang w:val="en-US"/>
+        </w:rPr>
+      </w:pPr>
+      <w:r>
+        <w:rPr>
+          <w:lang w:val="en-US"/>
+        </w:rPr>
+        <w:t xml:space="preserve">    {</w:t>
+      </w:r>
+    </w:p>
+    <w:p>
+      <w:pPr>
+        <w:rPr>
+          <w:lang w:val="en-US"/>
+        </w:rPr>
+      </w:pPr>
+      <w:r>
+        <w:rPr>
+          <w:lang w:val="en-US"/>
+        </w:rPr>
+        <w:t xml:space="preserve">    case 1: //task 1</w:t>
+      </w:r>
+    </w:p>
+    <w:p>
+      <w:pPr>
+        <w:rPr>
+          <w:lang w:val="en-US"/>
+        </w:rPr>
+      </w:pPr>
+      <w:r>
+        <w:rPr>
+          <w:lang w:val="en-US"/>
+        </w:rPr>
+        <w:t xml:space="preserve">    {</w:t>
+      </w:r>
+    </w:p>
+    <w:p>
+      <w:pPr>
+        <w:rPr>
+          <w:lang w:val="en-US"/>
+        </w:rPr>
+      </w:pPr>
+      <w:r>
+        <w:rPr>
+          <w:lang w:val="en-US"/>
+        </w:rPr>
+        <w:t xml:space="preserve">        bool resume = true;</w:t>
+      </w:r>
+    </w:p>
+    <w:p>
+      <w:pPr>
+        <w:rPr>
+          <w:lang w:val="en-US"/>
+        </w:rPr>
+      </w:pPr>
+    </w:p>
+    <w:p>
+      <w:pPr>
+        <w:rPr>
+          <w:lang w:val="en-US"/>
+        </w:rPr>
+      </w:pPr>
+      <w:r>
+        <w:rPr>
+          <w:lang w:val="en-US"/>
+        </w:rPr>
+        <w:t xml:space="preserve">        int n, m, sum = 0;</w:t>
+      </w:r>
+    </w:p>
+    <w:p>
+      <w:pPr>
+        <w:rPr>
+          <w:lang w:val="en-US"/>
+        </w:rPr>
+      </w:pPr>
+      <w:r>
+        <w:rPr>
+          <w:lang w:val="en-US"/>
+        </w:rPr>
+        <w:t xml:space="preserve">        while (resume)</w:t>
       </w:r>
     </w:p>
     <w:p>
@@ -3856,73 +3989,107 @@
         <w:rPr>
           <w:lang w:val="en-US"/>
         </w:rPr>
-        <w:t xml:space="preserve">            bool resume = true;</w:t>
-      </w:r>
-    </w:p>
-    <w:p>
-      <w:pPr>
-        <w:rPr>
-          <w:lang w:val="en-US"/>
-        </w:rPr>
-      </w:pPr>
-    </w:p>
-    <w:p>
-      <w:pPr>
-        <w:rPr>
-          <w:lang w:val="en-US"/>
-        </w:rPr>
-      </w:pPr>
-      <w:r>
-        <w:rPr>
-          <w:lang w:val="en-US"/>
-        </w:rPr>
-        <w:t xml:space="preserve">            int n, m, sum = 0;</w:t>
-      </w:r>
-    </w:p>
-    <w:p>
-      <w:pPr>
-        <w:rPr>
-          <w:lang w:val="en-US"/>
-        </w:rPr>
-      </w:pPr>
-      <w:r>
-        <w:rPr>
-          <w:lang w:val="en-US"/>
-        </w:rPr>
-        <w:t xml:space="preserve">            while (resume) {</w:t>
-      </w:r>
-    </w:p>
-    <w:p>
-      <w:pPr>
-        <w:rPr>
-          <w:lang w:val="en-US"/>
-        </w:rPr>
-      </w:pPr>
-      <w:r>
-        <w:rPr>
-          <w:lang w:val="en-US"/>
-        </w:rPr>
-        <w:t xml:space="preserve">                sum = 0;</w:t>
-      </w:r>
-    </w:p>
-    <w:p>
-      <w:pPr>
-        <w:rPr>
-          <w:lang w:val="en-US"/>
-        </w:rPr>
-      </w:pPr>
-    </w:p>
-    <w:p>
-      <w:pPr>
-        <w:rPr>
-          <w:lang w:val="en-US"/>
-        </w:rPr>
-      </w:pPr>
-      <w:r>
-        <w:rPr>
-          <w:lang w:val="en-US"/>
-        </w:rPr>
-        <w:t xml:space="preserve">                //n - count of numbers</w:t>
+        <w:t xml:space="preserve">            sum = 0;</w:t>
+      </w:r>
+    </w:p>
+    <w:p>
+      <w:pPr>
+        <w:rPr>
+          <w:lang w:val="en-US"/>
+        </w:rPr>
+      </w:pPr>
+    </w:p>
+    <w:p>
+      <w:pPr>
+        <w:rPr>
+          <w:lang w:val="en-US"/>
+        </w:rPr>
+      </w:pPr>
+      <w:r>
+        <w:rPr>
+          <w:lang w:val="en-US"/>
+        </w:rPr>
+        <w:t xml:space="preserve">            //n - count of numbers</w:t>
+      </w:r>
+    </w:p>
+    <w:p>
+      <w:pPr>
+        <w:rPr>
+          <w:lang w:val="en-US"/>
+        </w:rPr>
+      </w:pPr>
+      <w:r>
+        <w:rPr>
+          <w:lang w:val="en-US"/>
+        </w:rPr>
+        <w:t xml:space="preserve">            </w:t>
+      </w:r>
+      <w:proofErr w:type="spellStart"/>
+      <w:r>
+        <w:rPr>
+          <w:lang w:val="en-US"/>
+        </w:rPr>
+        <w:t>cout</w:t>
+      </w:r>
+      <w:proofErr w:type="spellEnd"/>
+      <w:r>
+        <w:rPr>
+          <w:lang w:val="en-US"/>
+        </w:rPr>
+        <w:t xml:space="preserve"> &lt;&lt; "n: m:  \n";</w:t>
+      </w:r>
+    </w:p>
+    <w:p>
+      <w:pPr>
+        <w:rPr>
+          <w:lang w:val="en-US"/>
+        </w:rPr>
+      </w:pPr>
+      <w:r>
+        <w:rPr>
+          <w:lang w:val="en-US"/>
+        </w:rPr>
+        <w:t xml:space="preserve">            </w:t>
+      </w:r>
+      <w:proofErr w:type="spellStart"/>
+      <w:r>
+        <w:rPr>
+          <w:lang w:val="en-US"/>
+        </w:rPr>
+        <w:t>cin</w:t>
+      </w:r>
+      <w:proofErr w:type="spellEnd"/>
+      <w:r>
+        <w:rPr>
+          <w:lang w:val="en-US"/>
+        </w:rPr>
+        <w:t xml:space="preserve"> &gt;&gt; n &gt;&gt; m;</w:t>
+      </w:r>
+    </w:p>
+    <w:p>
+      <w:pPr>
+        <w:rPr>
+          <w:lang w:val="en-US"/>
+        </w:rPr>
+      </w:pPr>
+      <w:r>
+        <w:rPr>
+          <w:lang w:val="en-US"/>
+        </w:rPr>
+        <w:t xml:space="preserve">            if (m &gt;= n)</w:t>
+      </w:r>
+    </w:p>
+    <w:p>
+      <w:pPr>
+        <w:rPr>
+          <w:lang w:val="en-US"/>
+        </w:rPr>
+      </w:pPr>
+      <w:r>
+        <w:rPr>
+          <w:lang w:val="en-US"/>
+        </w:rPr>
+        <w:t xml:space="preserve">            {</w:t>
       </w:r>
     </w:p>
     <w:p>
@@ -3949,26 +4116,330 @@
         <w:rPr>
           <w:lang w:val="en-US"/>
         </w:rPr>
-        <w:t xml:space="preserve"> &lt;&lt; "n: m:  \n";</w:t>
-      </w:r>
-    </w:p>
-    <w:p>
-      <w:pPr>
-        <w:rPr>
-          <w:lang w:val="en-US"/>
-        </w:rPr>
-      </w:pPr>
-      <w:r>
-        <w:rPr>
-          <w:lang w:val="en-US"/>
-        </w:rPr>
-        <w:t xml:space="preserve">                </w:t>
+        <w:t xml:space="preserve"> &lt;&lt; "incorrect values!" &lt;&lt; </w:t>
       </w:r>
       <w:proofErr w:type="spellStart"/>
       <w:r>
         <w:rPr>
           <w:lang w:val="en-US"/>
         </w:rPr>
+        <w:t>endl</w:t>
+      </w:r>
+      <w:proofErr w:type="spellEnd"/>
+      <w:r>
+        <w:rPr>
+          <w:lang w:val="en-US"/>
+        </w:rPr>
+        <w:t>;</w:t>
+      </w:r>
+    </w:p>
+    <w:p>
+      <w:pPr>
+        <w:rPr>
+          <w:lang w:val="en-US"/>
+        </w:rPr>
+      </w:pPr>
+      <w:r>
+        <w:rPr>
+          <w:lang w:val="en-US"/>
+        </w:rPr>
+        <w:t xml:space="preserve">                break;</w:t>
+      </w:r>
+    </w:p>
+    <w:p>
+      <w:pPr>
+        <w:rPr>
+          <w:lang w:val="en-US"/>
+        </w:rPr>
+      </w:pPr>
+      <w:r>
+        <w:rPr>
+          <w:lang w:val="en-US"/>
+        </w:rPr>
+        <w:t xml:space="preserve">            }</w:t>
+      </w:r>
+    </w:p>
+    <w:p>
+      <w:pPr>
+        <w:rPr>
+          <w:lang w:val="en-US"/>
+        </w:rPr>
+      </w:pPr>
+      <w:r>
+        <w:rPr>
+          <w:lang w:val="en-US"/>
+        </w:rPr>
+        <w:t xml:space="preserve">            for (int </w:t>
+      </w:r>
+      <w:proofErr w:type="spellStart"/>
+      <w:r>
+        <w:rPr>
+          <w:lang w:val="en-US"/>
+        </w:rPr>
+        <w:t>i</w:t>
+      </w:r>
+      <w:proofErr w:type="spellEnd"/>
+      <w:r>
+        <w:rPr>
+          <w:lang w:val="en-US"/>
+        </w:rPr>
+        <w:t xml:space="preserve"> = 0; </w:t>
+      </w:r>
+      <w:proofErr w:type="spellStart"/>
+      <w:r>
+        <w:rPr>
+          <w:lang w:val="en-US"/>
+        </w:rPr>
+        <w:t>i</w:t>
+      </w:r>
+      <w:proofErr w:type="spellEnd"/>
+      <w:r>
+        <w:rPr>
+          <w:lang w:val="en-US"/>
+        </w:rPr>
+        <w:t xml:space="preserve"> &lt; n; </w:t>
+      </w:r>
+      <w:proofErr w:type="spellStart"/>
+      <w:r>
+        <w:rPr>
+          <w:lang w:val="en-US"/>
+        </w:rPr>
+        <w:t>i</w:t>
+      </w:r>
+      <w:proofErr w:type="spellEnd"/>
+      <w:r>
+        <w:rPr>
+          <w:lang w:val="en-US"/>
+        </w:rPr>
+        <w:t xml:space="preserve"> += 5)</w:t>
+      </w:r>
+    </w:p>
+    <w:p>
+      <w:pPr>
+        <w:rPr>
+          <w:lang w:val="en-US"/>
+        </w:rPr>
+      </w:pPr>
+      <w:r>
+        <w:rPr>
+          <w:lang w:val="en-US"/>
+        </w:rPr>
+        <w:t xml:space="preserve">            {</w:t>
+      </w:r>
+    </w:p>
+    <w:p>
+      <w:pPr>
+        <w:rPr>
+          <w:lang w:val="en-US"/>
+        </w:rPr>
+      </w:pPr>
+      <w:r>
+        <w:rPr>
+          <w:lang w:val="en-US"/>
+        </w:rPr>
+        <w:t xml:space="preserve">                if (</w:t>
+      </w:r>
+      <w:proofErr w:type="spellStart"/>
+      <w:r>
+        <w:rPr>
+          <w:lang w:val="en-US"/>
+        </w:rPr>
+        <w:t>i</w:t>
+      </w:r>
+      <w:proofErr w:type="spellEnd"/>
+      <w:r>
+        <w:rPr>
+          <w:lang w:val="en-US"/>
+        </w:rPr>
+        <w:t xml:space="preserve"> % </w:t>
+      </w:r>
+      <w:proofErr w:type="gramStart"/>
+      <w:r>
+        <w:rPr>
+          <w:lang w:val="en-US"/>
+        </w:rPr>
+        <w:t>m !</w:t>
+      </w:r>
+      <w:proofErr w:type="gramEnd"/>
+      <w:r>
+        <w:rPr>
+          <w:lang w:val="en-US"/>
+        </w:rPr>
+        <w:t>= 0)</w:t>
+      </w:r>
+    </w:p>
+    <w:p>
+      <w:pPr>
+        <w:rPr>
+          <w:lang w:val="en-US"/>
+        </w:rPr>
+      </w:pPr>
+      <w:r>
+        <w:rPr>
+          <w:lang w:val="en-US"/>
+        </w:rPr>
+        <w:t xml:space="preserve">                {</w:t>
+      </w:r>
+    </w:p>
+    <w:p>
+      <w:pPr>
+        <w:rPr>
+          <w:lang w:val="en-US"/>
+        </w:rPr>
+      </w:pPr>
+      <w:r>
+        <w:rPr>
+          <w:lang w:val="en-US"/>
+        </w:rPr>
+        <w:t xml:space="preserve">                    sum += </w:t>
+      </w:r>
+      <w:proofErr w:type="spellStart"/>
+      <w:r>
+        <w:rPr>
+          <w:lang w:val="en-US"/>
+        </w:rPr>
+        <w:t>i</w:t>
+      </w:r>
+      <w:proofErr w:type="spellEnd"/>
+      <w:r>
+        <w:rPr>
+          <w:lang w:val="en-US"/>
+        </w:rPr>
+        <w:t>;</w:t>
+      </w:r>
+    </w:p>
+    <w:p>
+      <w:pPr>
+        <w:rPr>
+          <w:lang w:val="en-US"/>
+        </w:rPr>
+      </w:pPr>
+      <w:r>
+        <w:rPr>
+          <w:lang w:val="en-US"/>
+        </w:rPr>
+        <w:t xml:space="preserve">                }</w:t>
+      </w:r>
+    </w:p>
+    <w:p>
+      <w:pPr>
+        <w:rPr>
+          <w:lang w:val="en-US"/>
+        </w:rPr>
+      </w:pPr>
+      <w:r>
+        <w:rPr>
+          <w:lang w:val="en-US"/>
+        </w:rPr>
+        <w:t xml:space="preserve">            }</w:t>
+      </w:r>
+    </w:p>
+    <w:p>
+      <w:pPr>
+        <w:rPr>
+          <w:lang w:val="en-US"/>
+        </w:rPr>
+      </w:pPr>
+    </w:p>
+    <w:p>
+      <w:pPr>
+        <w:rPr>
+          <w:lang w:val="en-US"/>
+        </w:rPr>
+      </w:pPr>
+      <w:r>
+        <w:rPr>
+          <w:lang w:val="en-US"/>
+        </w:rPr>
+        <w:t xml:space="preserve">            </w:t>
+      </w:r>
+      <w:proofErr w:type="spellStart"/>
+      <w:r>
+        <w:rPr>
+          <w:lang w:val="en-US"/>
+        </w:rPr>
+        <w:t>cout</w:t>
+      </w:r>
+      <w:proofErr w:type="spellEnd"/>
+      <w:r>
+        <w:rPr>
+          <w:lang w:val="en-US"/>
+        </w:rPr>
+        <w:t xml:space="preserve"> &lt;&lt; sum;</w:t>
+      </w:r>
+    </w:p>
+    <w:p>
+      <w:pPr>
+        <w:rPr>
+          <w:lang w:val="en-US"/>
+        </w:rPr>
+      </w:pPr>
+      <w:r>
+        <w:rPr>
+          <w:lang w:val="en-US"/>
+        </w:rPr>
+        <w:t xml:space="preserve">            </w:t>
+      </w:r>
+      <w:proofErr w:type="spellStart"/>
+      <w:r>
+        <w:rPr>
+          <w:lang w:val="en-US"/>
+        </w:rPr>
+        <w:t>cout</w:t>
+      </w:r>
+      <w:proofErr w:type="spellEnd"/>
+      <w:r>
+        <w:rPr>
+          <w:lang w:val="en-US"/>
+        </w:rPr>
+        <w:t xml:space="preserve"> &lt;&lt; "\</w:t>
+      </w:r>
+      <w:proofErr w:type="spellStart"/>
+      <w:r>
+        <w:rPr>
+          <w:lang w:val="en-US"/>
+        </w:rPr>
+        <w:t>nDo</w:t>
+      </w:r>
+      <w:proofErr w:type="spellEnd"/>
+      <w:r>
+        <w:rPr>
+          <w:lang w:val="en-US"/>
+        </w:rPr>
+        <w:t xml:space="preserve"> you want to </w:t>
+      </w:r>
+      <w:proofErr w:type="gramStart"/>
+      <w:r>
+        <w:rPr>
+          <w:lang w:val="en-US"/>
+        </w:rPr>
+        <w:t>resume?(</w:t>
+      </w:r>
+      <w:proofErr w:type="gramEnd"/>
+      <w:r>
+        <w:rPr>
+          <w:lang w:val="en-US"/>
+        </w:rPr>
+        <w:t>1/0): ";</w:t>
+      </w:r>
+    </w:p>
+    <w:p>
+      <w:pPr>
+        <w:rPr>
+          <w:lang w:val="en-US"/>
+        </w:rPr>
+      </w:pPr>
+      <w:r>
+        <w:rPr>
+          <w:lang w:val="en-US"/>
+        </w:rPr>
+        <w:t xml:space="preserve">            </w:t>
+      </w:r>
+      <w:proofErr w:type="spellStart"/>
+      <w:r>
+        <w:rPr>
+          <w:lang w:val="en-US"/>
+        </w:rPr>
         <w:t>cin</w:t>
       </w:r>
       <w:proofErr w:type="spellEnd"/>
@@ -3976,33 +4447,106 @@
         <w:rPr>
           <w:lang w:val="en-US"/>
         </w:rPr>
-        <w:t xml:space="preserve"> &gt;&gt; n &gt;&gt; m;</w:t>
-      </w:r>
-    </w:p>
-    <w:p>
-      <w:pPr>
-        <w:rPr>
-          <w:lang w:val="en-US"/>
-        </w:rPr>
-      </w:pPr>
-      <w:r>
-        <w:rPr>
-          <w:lang w:val="en-US"/>
-        </w:rPr>
-        <w:t xml:space="preserve">                if (m &gt;= n) {</w:t>
-      </w:r>
-    </w:p>
-    <w:p>
-      <w:pPr>
-        <w:rPr>
-          <w:lang w:val="en-US"/>
-        </w:rPr>
-      </w:pPr>
-      <w:r>
-        <w:rPr>
-          <w:lang w:val="en-US"/>
-        </w:rPr>
-        <w:t xml:space="preserve">                    </w:t>
+        <w:t xml:space="preserve"> &gt;&gt; resume;</w:t>
+      </w:r>
+    </w:p>
+    <w:p>
+      <w:pPr>
+        <w:rPr>
+          <w:lang w:val="en-US"/>
+        </w:rPr>
+      </w:pPr>
+      <w:r>
+        <w:rPr>
+          <w:lang w:val="en-US"/>
+        </w:rPr>
+        <w:t xml:space="preserve">        }</w:t>
+      </w:r>
+    </w:p>
+    <w:p>
+      <w:pPr>
+        <w:rPr>
+          <w:lang w:val="en-US"/>
+        </w:rPr>
+      </w:pPr>
+      <w:r>
+        <w:rPr>
+          <w:lang w:val="en-US"/>
+        </w:rPr>
+        <w:t xml:space="preserve">    }</w:t>
+      </w:r>
+    </w:p>
+    <w:p>
+      <w:pPr>
+        <w:rPr>
+          <w:lang w:val="en-US"/>
+        </w:rPr>
+      </w:pPr>
+      <w:r>
+        <w:rPr>
+          <w:lang w:val="en-US"/>
+        </w:rPr>
+        <w:t xml:space="preserve">    break;</w:t>
+      </w:r>
+    </w:p>
+    <w:p>
+      <w:pPr>
+        <w:rPr>
+          <w:lang w:val="en-US"/>
+        </w:rPr>
+      </w:pPr>
+    </w:p>
+    <w:p>
+      <w:pPr>
+        <w:rPr>
+          <w:lang w:val="en-US"/>
+        </w:rPr>
+      </w:pPr>
+      <w:r>
+        <w:rPr>
+          <w:lang w:val="en-US"/>
+        </w:rPr>
+        <w:lastRenderedPageBreak/>
+        <w:t xml:space="preserve">    case 2: //task 2</w:t>
+      </w:r>
+    </w:p>
+    <w:p>
+      <w:pPr>
+        <w:rPr>
+          <w:lang w:val="en-US"/>
+        </w:rPr>
+      </w:pPr>
+      <w:r>
+        <w:rPr>
+          <w:lang w:val="en-US"/>
+        </w:rPr>
+        <w:t xml:space="preserve">    {</w:t>
+      </w:r>
+    </w:p>
+    <w:p>
+      <w:pPr>
+        <w:rPr>
+          <w:lang w:val="en-US"/>
+        </w:rPr>
+      </w:pPr>
+      <w:r>
+        <w:rPr>
+          <w:lang w:val="en-US"/>
+        </w:rPr>
+        <w:t xml:space="preserve">        double a, product = 1.0;</w:t>
+      </w:r>
+    </w:p>
+    <w:p>
+      <w:pPr>
+        <w:rPr>
+          <w:lang w:val="en-US"/>
+        </w:rPr>
+      </w:pPr>
+      <w:r>
+        <w:rPr>
+          <w:lang w:val="en-US"/>
+        </w:rPr>
+        <w:t xml:space="preserve">        </w:t>
       </w:r>
       <w:proofErr w:type="spellStart"/>
       <w:r>
@@ -4016,20 +4560,168 @@
         <w:rPr>
           <w:lang w:val="en-US"/>
         </w:rPr>
-        <w:t xml:space="preserve"> &lt;&lt; "incorrect values!" &lt;&lt; </w:t>
+        <w:t xml:space="preserve"> &lt;&lt; "a: ";</w:t>
+      </w:r>
+    </w:p>
+    <w:p>
+      <w:pPr>
+        <w:rPr>
+          <w:lang w:val="en-US"/>
+        </w:rPr>
+      </w:pPr>
+      <w:r>
+        <w:rPr>
+          <w:lang w:val="en-US"/>
+        </w:rPr>
+        <w:t xml:space="preserve">        </w:t>
       </w:r>
       <w:proofErr w:type="spellStart"/>
       <w:r>
         <w:rPr>
           <w:lang w:val="en-US"/>
         </w:rPr>
-        <w:t>endl</w:t>
+        <w:t>cin</w:t>
       </w:r>
       <w:proofErr w:type="spellEnd"/>
       <w:r>
         <w:rPr>
           <w:lang w:val="en-US"/>
         </w:rPr>
+        <w:t xml:space="preserve"> &gt;&gt; a;</w:t>
+      </w:r>
+    </w:p>
+    <w:p>
+      <w:pPr>
+        <w:rPr>
+          <w:lang w:val="en-US"/>
+        </w:rPr>
+      </w:pPr>
+      <w:r>
+        <w:rPr>
+          <w:lang w:val="en-US"/>
+        </w:rPr>
+        <w:t xml:space="preserve">        if (a &gt;= 0)</w:t>
+      </w:r>
+    </w:p>
+    <w:p>
+      <w:pPr>
+        <w:rPr>
+          <w:lang w:val="en-US"/>
+        </w:rPr>
+      </w:pPr>
+      <w:r>
+        <w:rPr>
+          <w:lang w:val="en-US"/>
+        </w:rPr>
+        <w:t xml:space="preserve">        {</w:t>
+      </w:r>
+    </w:p>
+    <w:p>
+      <w:pPr>
+        <w:rPr>
+          <w:lang w:val="en-US"/>
+        </w:rPr>
+      </w:pPr>
+      <w:r>
+        <w:rPr>
+          <w:lang w:val="en-US"/>
+        </w:rPr>
+        <w:t xml:space="preserve">            for (int </w:t>
+      </w:r>
+      <w:proofErr w:type="spellStart"/>
+      <w:r>
+        <w:rPr>
+          <w:lang w:val="en-US"/>
+        </w:rPr>
+        <w:t>i</w:t>
+      </w:r>
+      <w:proofErr w:type="spellEnd"/>
+      <w:r>
+        <w:rPr>
+          <w:lang w:val="en-US"/>
+        </w:rPr>
+        <w:t xml:space="preserve"> = 2; </w:t>
+      </w:r>
+      <w:proofErr w:type="spellStart"/>
+      <w:r>
+        <w:rPr>
+          <w:lang w:val="en-US"/>
+        </w:rPr>
+        <w:t>i</w:t>
+      </w:r>
+      <w:proofErr w:type="spellEnd"/>
+      <w:r>
+        <w:rPr>
+          <w:lang w:val="en-US"/>
+        </w:rPr>
+        <w:t xml:space="preserve"> &lt;= 8; </w:t>
+      </w:r>
+      <w:proofErr w:type="spellStart"/>
+      <w:r>
+        <w:rPr>
+          <w:lang w:val="en-US"/>
+        </w:rPr>
+        <w:t>i</w:t>
+      </w:r>
+      <w:proofErr w:type="spellEnd"/>
+      <w:r>
+        <w:rPr>
+          <w:lang w:val="en-US"/>
+        </w:rPr>
+        <w:t xml:space="preserve"> += 2)</w:t>
+      </w:r>
+    </w:p>
+    <w:p>
+      <w:pPr>
+        <w:rPr>
+          <w:lang w:val="en-US"/>
+        </w:rPr>
+      </w:pPr>
+      <w:r>
+        <w:rPr>
+          <w:lang w:val="en-US"/>
+        </w:rPr>
+        <w:t xml:space="preserve">            {</w:t>
+      </w:r>
+    </w:p>
+    <w:p>
+      <w:pPr>
+        <w:rPr>
+          <w:lang w:val="en-US"/>
+        </w:rPr>
+      </w:pPr>
+      <w:r>
+        <w:rPr>
+          <w:lang w:val="en-US"/>
+        </w:rPr>
+        <w:t xml:space="preserve">                product *= </w:t>
+      </w:r>
+      <w:proofErr w:type="spellStart"/>
+      <w:r>
+        <w:rPr>
+          <w:lang w:val="en-US"/>
+        </w:rPr>
+        <w:t>i</w:t>
+      </w:r>
+      <w:proofErr w:type="spellEnd"/>
+      <w:r>
+        <w:rPr>
+          <w:lang w:val="en-US"/>
+        </w:rPr>
+        <w:t xml:space="preserve"> * </w:t>
+      </w:r>
+      <w:proofErr w:type="spellStart"/>
+      <w:r>
+        <w:rPr>
+          <w:lang w:val="en-US"/>
+        </w:rPr>
+        <w:t>i</w:t>
+      </w:r>
+      <w:proofErr w:type="spellEnd"/>
+      <w:r>
+        <w:rPr>
+          <w:lang w:val="en-US"/>
+        </w:rPr>
         <w:t>;</w:t>
       </w:r>
     </w:p>
@@ -4043,33 +4735,72 @@
         <w:rPr>
           <w:lang w:val="en-US"/>
         </w:rPr>
-        <w:t xml:space="preserve">                    break;</w:t>
-      </w:r>
-    </w:p>
-    <w:p>
-      <w:pPr>
-        <w:rPr>
-          <w:lang w:val="en-US"/>
-        </w:rPr>
-      </w:pPr>
-      <w:r>
-        <w:rPr>
-          <w:lang w:val="en-US"/>
-        </w:rPr>
-        <w:t xml:space="preserve">                }</w:t>
-      </w:r>
-    </w:p>
-    <w:p>
-      <w:pPr>
-        <w:rPr>
-          <w:lang w:val="en-US"/>
-        </w:rPr>
-      </w:pPr>
-      <w:r>
-        <w:rPr>
-          <w:lang w:val="en-US"/>
-        </w:rPr>
-        <w:t xml:space="preserve">                for (int </w:t>
+        <w:t xml:space="preserve">            }</w:t>
+      </w:r>
+    </w:p>
+    <w:p>
+      <w:pPr>
+        <w:rPr>
+          <w:lang w:val="en-US"/>
+        </w:rPr>
+      </w:pPr>
+      <w:r>
+        <w:rPr>
+          <w:lang w:val="en-US"/>
+        </w:rPr>
+        <w:t xml:space="preserve">            product -= a;</w:t>
+      </w:r>
+    </w:p>
+    <w:p>
+      <w:pPr>
+        <w:rPr>
+          <w:lang w:val="en-US"/>
+        </w:rPr>
+      </w:pPr>
+      <w:r>
+        <w:rPr>
+          <w:lang w:val="en-US"/>
+        </w:rPr>
+        <w:t xml:space="preserve">        }</w:t>
+      </w:r>
+    </w:p>
+    <w:p>
+      <w:pPr>
+        <w:rPr>
+          <w:lang w:val="en-US"/>
+        </w:rPr>
+      </w:pPr>
+      <w:r>
+        <w:rPr>
+          <w:lang w:val="en-US"/>
+        </w:rPr>
+        <w:t xml:space="preserve">        else</w:t>
+      </w:r>
+    </w:p>
+    <w:p>
+      <w:pPr>
+        <w:rPr>
+          <w:lang w:val="en-US"/>
+        </w:rPr>
+      </w:pPr>
+      <w:r>
+        <w:rPr>
+          <w:lang w:val="en-US"/>
+        </w:rPr>
+        <w:t xml:space="preserve">        {</w:t>
+      </w:r>
+    </w:p>
+    <w:p>
+      <w:pPr>
+        <w:rPr>
+          <w:lang w:val="en-US"/>
+        </w:rPr>
+      </w:pPr>
+      <w:r>
+        <w:rPr>
+          <w:lang w:val="en-US"/>
+        </w:rPr>
+        <w:t xml:space="preserve">            for (int </w:t>
       </w:r>
       <w:proofErr w:type="spellStart"/>
       <w:r>
@@ -4083,7 +4814,7 @@
         <w:rPr>
           <w:lang w:val="en-US"/>
         </w:rPr>
-        <w:t xml:space="preserve"> = 0; </w:t>
+        <w:t xml:space="preserve"> = 3; </w:t>
       </w:r>
       <w:proofErr w:type="spellStart"/>
       <w:r>
@@ -4097,7 +4828,7 @@
         <w:rPr>
           <w:lang w:val="en-US"/>
         </w:rPr>
-        <w:t xml:space="preserve"> &lt; n; </w:t>
+        <w:t xml:space="preserve"> &lt;= 9; </w:t>
       </w:r>
       <w:proofErr w:type="spellStart"/>
       <w:r>
@@ -4111,20 +4842,33 @@
         <w:rPr>
           <w:lang w:val="en-US"/>
         </w:rPr>
-        <w:t xml:space="preserve"> += 5) {</w:t>
-      </w:r>
-    </w:p>
-    <w:p>
-      <w:pPr>
-        <w:rPr>
-          <w:lang w:val="en-US"/>
-        </w:rPr>
-      </w:pPr>
-      <w:r>
-        <w:rPr>
-          <w:lang w:val="en-US"/>
-        </w:rPr>
-        <w:t xml:space="preserve">                    if (</w:t>
+        <w:t xml:space="preserve"> += 3)</w:t>
+      </w:r>
+    </w:p>
+    <w:p>
+      <w:pPr>
+        <w:rPr>
+          <w:lang w:val="en-US"/>
+        </w:rPr>
+      </w:pPr>
+      <w:r>
+        <w:rPr>
+          <w:lang w:val="en-US"/>
+        </w:rPr>
+        <w:t xml:space="preserve">            {</w:t>
+      </w:r>
+    </w:p>
+    <w:p>
+      <w:pPr>
+        <w:rPr>
+          <w:lang w:val="en-US"/>
+        </w:rPr>
+      </w:pPr>
+      <w:r>
+        <w:rPr>
+          <w:lang w:val="en-US"/>
+        </w:rPr>
+        <w:t xml:space="preserve">                product *= </w:t>
       </w:r>
       <w:proofErr w:type="spellStart"/>
       <w:r>
@@ -4138,190 +4882,7 @@
         <w:rPr>
           <w:lang w:val="en-US"/>
         </w:rPr>
-        <w:t xml:space="preserve"> % </w:t>
-      </w:r>
-      <w:proofErr w:type="gramStart"/>
-      <w:r>
-        <w:rPr>
-          <w:lang w:val="en-US"/>
-        </w:rPr>
-        <w:t>m !</w:t>
-      </w:r>
-      <w:proofErr w:type="gramEnd"/>
-      <w:r>
-        <w:rPr>
-          <w:lang w:val="en-US"/>
-        </w:rPr>
-        <w:t>= 0) {</w:t>
-      </w:r>
-    </w:p>
-    <w:p>
-      <w:pPr>
-        <w:rPr>
-          <w:lang w:val="en-US"/>
-        </w:rPr>
-      </w:pPr>
-      <w:r>
-        <w:rPr>
-          <w:lang w:val="en-US"/>
-        </w:rPr>
-        <w:t xml:space="preserve">                        sum += </w:t>
-      </w:r>
-      <w:proofErr w:type="spellStart"/>
-      <w:r>
-        <w:rPr>
-          <w:lang w:val="en-US"/>
-        </w:rPr>
-        <w:t>i</w:t>
-      </w:r>
-      <w:proofErr w:type="spellEnd"/>
-      <w:r>
-        <w:rPr>
-          <w:lang w:val="en-US"/>
-        </w:rPr>
-        <w:t>;</w:t>
-      </w:r>
-    </w:p>
-    <w:p>
-      <w:pPr>
-        <w:rPr>
-          <w:lang w:val="en-US"/>
-        </w:rPr>
-      </w:pPr>
-      <w:r>
-        <w:rPr>
-          <w:lang w:val="en-US"/>
-        </w:rPr>
-        <w:t xml:space="preserve">                    }</w:t>
-      </w:r>
-    </w:p>
-    <w:p>
-      <w:pPr>
-        <w:rPr>
-          <w:lang w:val="en-US"/>
-        </w:rPr>
-      </w:pPr>
-      <w:r>
-        <w:rPr>
-          <w:lang w:val="en-US"/>
-        </w:rPr>
-        <w:t xml:space="preserve">                }</w:t>
-      </w:r>
-    </w:p>
-    <w:p>
-      <w:pPr>
-        <w:rPr>
-          <w:lang w:val="en-US"/>
-        </w:rPr>
-      </w:pPr>
-    </w:p>
-    <w:p>
-      <w:pPr>
-        <w:rPr>
-          <w:lang w:val="en-US"/>
-        </w:rPr>
-      </w:pPr>
-      <w:r>
-        <w:rPr>
-          <w:lang w:val="en-US"/>
-        </w:rPr>
-        <w:t xml:space="preserve">                </w:t>
-      </w:r>
-      <w:proofErr w:type="spellStart"/>
-      <w:r>
-        <w:rPr>
-          <w:lang w:val="en-US"/>
-        </w:rPr>
-        <w:t>cout</w:t>
-      </w:r>
-      <w:proofErr w:type="spellEnd"/>
-      <w:r>
-        <w:rPr>
-          <w:lang w:val="en-US"/>
-        </w:rPr>
-        <w:t xml:space="preserve"> &lt;&lt; sum;</w:t>
-      </w:r>
-    </w:p>
-    <w:p>
-      <w:pPr>
-        <w:rPr>
-          <w:lang w:val="en-US"/>
-        </w:rPr>
-      </w:pPr>
-      <w:r>
-        <w:rPr>
-          <w:lang w:val="en-US"/>
-        </w:rPr>
-        <w:t xml:space="preserve">                </w:t>
-      </w:r>
-      <w:proofErr w:type="spellStart"/>
-      <w:r>
-        <w:rPr>
-          <w:lang w:val="en-US"/>
-        </w:rPr>
-        <w:t>cout</w:t>
-      </w:r>
-      <w:proofErr w:type="spellEnd"/>
-      <w:r>
-        <w:rPr>
-          <w:lang w:val="en-US"/>
-        </w:rPr>
-        <w:t xml:space="preserve"> &lt;&lt; "\</w:t>
-      </w:r>
-      <w:proofErr w:type="spellStart"/>
-      <w:r>
-        <w:rPr>
-          <w:lang w:val="en-US"/>
-        </w:rPr>
-        <w:t>nDo</w:t>
-      </w:r>
-      <w:proofErr w:type="spellEnd"/>
-      <w:r>
-        <w:rPr>
-          <w:lang w:val="en-US"/>
-        </w:rPr>
-        <w:t xml:space="preserve"> you want to </w:t>
-      </w:r>
-      <w:proofErr w:type="gramStart"/>
-      <w:r>
-        <w:rPr>
-          <w:lang w:val="en-US"/>
-        </w:rPr>
-        <w:t>resume?(</w:t>
-      </w:r>
-      <w:proofErr w:type="gramEnd"/>
-      <w:r>
-        <w:rPr>
-          <w:lang w:val="en-US"/>
-        </w:rPr>
-        <w:t>1/0): ";</w:t>
-      </w:r>
-    </w:p>
-    <w:p>
-      <w:pPr>
-        <w:rPr>
-          <w:lang w:val="en-US"/>
-        </w:rPr>
-      </w:pPr>
-      <w:r>
-        <w:rPr>
-          <w:lang w:val="en-US"/>
-        </w:rPr>
-        <w:t xml:space="preserve">                </w:t>
-      </w:r>
-      <w:proofErr w:type="spellStart"/>
-      <w:r>
-        <w:rPr>
-          <w:lang w:val="en-US"/>
-        </w:rPr>
-        <w:t>cin</w:t>
-      </w:r>
-      <w:proofErr w:type="spellEnd"/>
-      <w:r>
-        <w:rPr>
-          <w:lang w:val="en-US"/>
-        </w:rPr>
-        <w:t xml:space="preserve"> &gt;&gt; resume;</w:t>
+        <w:t xml:space="preserve"> - 2;</w:t>
       </w:r>
     </w:p>
     <w:p>
@@ -4360,377 +4921,7 @@
         <w:rPr>
           <w:lang w:val="en-US"/>
         </w:rPr>
-        <w:t xml:space="preserve">            break;</w:t>
-      </w:r>
-    </w:p>
-    <w:p>
-      <w:pPr>
-        <w:rPr>
-          <w:lang w:val="en-US"/>
-        </w:rPr>
-      </w:pPr>
-    </w:p>
-    <w:p>
-      <w:pPr>
-        <w:rPr>
-          <w:lang w:val="en-US"/>
-        </w:rPr>
-      </w:pPr>
-      <w:r>
-        <w:rPr>
-          <w:lang w:val="en-US"/>
-        </w:rPr>
-        <w:t xml:space="preserve">        case 2: //task 2</w:t>
-      </w:r>
-    </w:p>
-    <w:p>
-      <w:pPr>
-        <w:rPr>
-          <w:lang w:val="en-US"/>
-        </w:rPr>
-      </w:pPr>
-      <w:r>
-        <w:rPr>
-          <w:lang w:val="en-US"/>
-        </w:rPr>
-        <w:t xml:space="preserve">        {</w:t>
-      </w:r>
-    </w:p>
-    <w:p>
-      <w:pPr>
-        <w:rPr>
-          <w:lang w:val="en-US"/>
-        </w:rPr>
-      </w:pPr>
-      <w:r>
-        <w:rPr>
-          <w:lang w:val="en-US"/>
-        </w:rPr>
-        <w:t xml:space="preserve">            double a, product = 1.0;</w:t>
-      </w:r>
-    </w:p>
-    <w:p>
-      <w:pPr>
-        <w:rPr>
-          <w:lang w:val="en-US"/>
-        </w:rPr>
-      </w:pPr>
-      <w:r>
-        <w:rPr>
-          <w:lang w:val="en-US"/>
-        </w:rPr>
-        <w:t xml:space="preserve">            </w:t>
-      </w:r>
-      <w:proofErr w:type="spellStart"/>
-      <w:r>
-        <w:rPr>
-          <w:lang w:val="en-US"/>
-        </w:rPr>
-        <w:t>cout</w:t>
-      </w:r>
-      <w:proofErr w:type="spellEnd"/>
-      <w:r>
-        <w:rPr>
-          <w:lang w:val="en-US"/>
-        </w:rPr>
-        <w:t xml:space="preserve"> &lt;&lt; "a: ";</w:t>
-      </w:r>
-    </w:p>
-    <w:p>
-      <w:pPr>
-        <w:rPr>
-          <w:lang w:val="en-US"/>
-        </w:rPr>
-      </w:pPr>
-      <w:r>
-        <w:rPr>
-          <w:lang w:val="en-US"/>
-        </w:rPr>
-        <w:t xml:space="preserve">            </w:t>
-      </w:r>
-      <w:proofErr w:type="spellStart"/>
-      <w:r>
-        <w:rPr>
-          <w:lang w:val="en-US"/>
-        </w:rPr>
-        <w:t>cin</w:t>
-      </w:r>
-      <w:proofErr w:type="spellEnd"/>
-      <w:r>
-        <w:rPr>
-          <w:lang w:val="en-US"/>
-        </w:rPr>
-        <w:t xml:space="preserve"> &gt;&gt; a;</w:t>
-      </w:r>
-    </w:p>
-    <w:p>
-      <w:pPr>
-        <w:rPr>
-          <w:lang w:val="en-US"/>
-        </w:rPr>
-      </w:pPr>
-      <w:r>
-        <w:rPr>
-          <w:lang w:val="en-US"/>
-        </w:rPr>
-        <w:t xml:space="preserve">            if (a &gt;= 0) {</w:t>
-      </w:r>
-    </w:p>
-    <w:p>
-      <w:pPr>
-        <w:rPr>
-          <w:lang w:val="en-US"/>
-        </w:rPr>
-      </w:pPr>
-      <w:r>
-        <w:rPr>
-          <w:lang w:val="en-US"/>
-        </w:rPr>
-        <w:lastRenderedPageBreak/>
-        <w:t xml:space="preserve">                for (int </w:t>
-      </w:r>
-      <w:proofErr w:type="spellStart"/>
-      <w:r>
-        <w:rPr>
-          <w:lang w:val="en-US"/>
-        </w:rPr>
-        <w:t>i</w:t>
-      </w:r>
-      <w:proofErr w:type="spellEnd"/>
-      <w:r>
-        <w:rPr>
-          <w:lang w:val="en-US"/>
-        </w:rPr>
-        <w:t xml:space="preserve"> = 2; </w:t>
-      </w:r>
-      <w:proofErr w:type="spellStart"/>
-      <w:r>
-        <w:rPr>
-          <w:lang w:val="en-US"/>
-        </w:rPr>
-        <w:t>i</w:t>
-      </w:r>
-      <w:proofErr w:type="spellEnd"/>
-      <w:r>
-        <w:rPr>
-          <w:lang w:val="en-US"/>
-        </w:rPr>
-        <w:t xml:space="preserve"> &lt;= 8; </w:t>
-      </w:r>
-      <w:proofErr w:type="spellStart"/>
-      <w:r>
-        <w:rPr>
-          <w:lang w:val="en-US"/>
-        </w:rPr>
-        <w:t>i</w:t>
-      </w:r>
-      <w:proofErr w:type="spellEnd"/>
-      <w:r>
-        <w:rPr>
-          <w:lang w:val="en-US"/>
-        </w:rPr>
-        <w:t xml:space="preserve"> += 2) {</w:t>
-      </w:r>
-    </w:p>
-    <w:p>
-      <w:pPr>
-        <w:rPr>
-          <w:lang w:val="en-US"/>
-        </w:rPr>
-      </w:pPr>
-      <w:r>
-        <w:rPr>
-          <w:lang w:val="en-US"/>
-        </w:rPr>
-        <w:t xml:space="preserve">                    product *= </w:t>
-      </w:r>
-      <w:proofErr w:type="spellStart"/>
-      <w:r>
-        <w:rPr>
-          <w:lang w:val="en-US"/>
-        </w:rPr>
-        <w:t>i</w:t>
-      </w:r>
-      <w:proofErr w:type="spellEnd"/>
-      <w:r>
-        <w:rPr>
-          <w:lang w:val="en-US"/>
-        </w:rPr>
-        <w:t xml:space="preserve"> * </w:t>
-      </w:r>
-      <w:proofErr w:type="spellStart"/>
-      <w:r>
-        <w:rPr>
-          <w:lang w:val="en-US"/>
-        </w:rPr>
-        <w:t>i</w:t>
-      </w:r>
-      <w:proofErr w:type="spellEnd"/>
-      <w:r>
-        <w:rPr>
-          <w:lang w:val="en-US"/>
-        </w:rPr>
-        <w:t>;</w:t>
-      </w:r>
-    </w:p>
-    <w:p>
-      <w:pPr>
-        <w:rPr>
-          <w:lang w:val="en-US"/>
-        </w:rPr>
-      </w:pPr>
-      <w:r>
-        <w:rPr>
-          <w:lang w:val="en-US"/>
-        </w:rPr>
-        <w:t xml:space="preserve">                }</w:t>
-      </w:r>
-    </w:p>
-    <w:p>
-      <w:pPr>
-        <w:rPr>
-          <w:lang w:val="en-US"/>
-        </w:rPr>
-      </w:pPr>
-      <w:r>
-        <w:rPr>
-          <w:lang w:val="en-US"/>
-        </w:rPr>
-        <w:t xml:space="preserve">                product -= a;</w:t>
-      </w:r>
-    </w:p>
-    <w:p>
-      <w:pPr>
-        <w:rPr>
-          <w:lang w:val="en-US"/>
-        </w:rPr>
-      </w:pPr>
-      <w:r>
-        <w:rPr>
-          <w:lang w:val="en-US"/>
-        </w:rPr>
-        <w:t xml:space="preserve">            } else {</w:t>
-      </w:r>
-    </w:p>
-    <w:p>
-      <w:pPr>
-        <w:rPr>
-          <w:lang w:val="en-US"/>
-        </w:rPr>
-      </w:pPr>
-      <w:r>
-        <w:rPr>
-          <w:lang w:val="en-US"/>
-        </w:rPr>
-        <w:t xml:space="preserve">                for (int </w:t>
-      </w:r>
-      <w:proofErr w:type="spellStart"/>
-      <w:r>
-        <w:rPr>
-          <w:lang w:val="en-US"/>
-        </w:rPr>
-        <w:t>i</w:t>
-      </w:r>
-      <w:proofErr w:type="spellEnd"/>
-      <w:r>
-        <w:rPr>
-          <w:lang w:val="en-US"/>
-        </w:rPr>
-        <w:t xml:space="preserve"> = 3; </w:t>
-      </w:r>
-      <w:proofErr w:type="spellStart"/>
-      <w:r>
-        <w:rPr>
-          <w:lang w:val="en-US"/>
-        </w:rPr>
-        <w:t>i</w:t>
-      </w:r>
-      <w:proofErr w:type="spellEnd"/>
-      <w:r>
-        <w:rPr>
-          <w:lang w:val="en-US"/>
-        </w:rPr>
-        <w:t xml:space="preserve"> &lt;= 9; </w:t>
-      </w:r>
-      <w:proofErr w:type="spellStart"/>
-      <w:r>
-        <w:rPr>
-          <w:lang w:val="en-US"/>
-        </w:rPr>
-        <w:t>i</w:t>
-      </w:r>
-      <w:proofErr w:type="spellEnd"/>
-      <w:r>
-        <w:rPr>
-          <w:lang w:val="en-US"/>
-        </w:rPr>
-        <w:t xml:space="preserve"> += 3) {</w:t>
-      </w:r>
-    </w:p>
-    <w:p>
-      <w:pPr>
-        <w:rPr>
-          <w:lang w:val="en-US"/>
-        </w:rPr>
-      </w:pPr>
-      <w:r>
-        <w:rPr>
-          <w:lang w:val="en-US"/>
-        </w:rPr>
-        <w:t xml:space="preserve">                    product *= </w:t>
-      </w:r>
-      <w:proofErr w:type="spellStart"/>
-      <w:r>
-        <w:rPr>
-          <w:lang w:val="en-US"/>
-        </w:rPr>
-        <w:t>i</w:t>
-      </w:r>
-      <w:proofErr w:type="spellEnd"/>
-      <w:r>
-        <w:rPr>
-          <w:lang w:val="en-US"/>
-        </w:rPr>
-        <w:t xml:space="preserve"> - 2;</w:t>
-      </w:r>
-    </w:p>
-    <w:p>
-      <w:pPr>
-        <w:rPr>
-          <w:lang w:val="en-US"/>
-        </w:rPr>
-      </w:pPr>
-      <w:r>
-        <w:rPr>
-          <w:lang w:val="en-US"/>
-        </w:rPr>
-        <w:t xml:space="preserve">                }</w:t>
-      </w:r>
-    </w:p>
-    <w:p>
-      <w:pPr>
-        <w:rPr>
-          <w:lang w:val="en-US"/>
-        </w:rPr>
-      </w:pPr>
-      <w:r>
-        <w:rPr>
-          <w:lang w:val="en-US"/>
-        </w:rPr>
-        <w:t xml:space="preserve">            }</w:t>
-      </w:r>
-    </w:p>
-    <w:p>
-      <w:pPr>
-        <w:rPr>
-          <w:lang w:val="en-US"/>
-        </w:rPr>
-      </w:pPr>
-      <w:r>
-        <w:rPr>
-          <w:lang w:val="en-US"/>
-        </w:rPr>
-        <w:t xml:space="preserve">            </w:t>
+        <w:t xml:space="preserve">        </w:t>
       </w:r>
       <w:proofErr w:type="spellStart"/>
       <w:r>
@@ -4779,164 +4970,171 @@
         <w:rPr>
           <w:lang w:val="en-US"/>
         </w:rPr>
-        <w:t xml:space="preserve">        </w:t>
-      </w:r>
-      <w:r>
-        <w:rPr>
-          <w:lang w:val="en-US"/>
-        </w:rPr>
-        <w:t>}</w:t>
-      </w:r>
-    </w:p>
-    <w:p>
-      <w:pPr>
-        <w:rPr>
-          <w:lang w:val="en-US"/>
-        </w:rPr>
-      </w:pPr>
-    </w:p>
-    <w:p>
-      <w:pPr>
-        <w:rPr>
-          <w:lang w:val="en-US"/>
-        </w:rPr>
-      </w:pPr>
-      <w:r>
-        <w:rPr>
-          <w:lang w:val="en-US"/>
-        </w:rPr>
-        <w:t xml:space="preserve">            break;</w:t>
-      </w:r>
-    </w:p>
-    <w:p>
-      <w:pPr>
-        <w:rPr>
-          <w:lang w:val="en-US"/>
-        </w:rPr>
-      </w:pPr>
-    </w:p>
-    <w:p>
-      <w:pPr>
-        <w:rPr>
-          <w:lang w:val="en-US"/>
-        </w:rPr>
-      </w:pPr>
-      <w:r>
-        <w:rPr>
-          <w:lang w:val="en-US"/>
-        </w:rPr>
-        <w:t xml:space="preserve">            // x: 0 k: 1</w:t>
-      </w:r>
-    </w:p>
-    <w:p>
-      <w:pPr>
-        <w:rPr>
-          <w:lang w:val="en-US"/>
-        </w:rPr>
-      </w:pPr>
-      <w:r>
-        <w:rPr>
-          <w:lang w:val="en-US"/>
-        </w:rPr>
-        <w:t xml:space="preserve">            // x: 0.2 k: 1.05565</w:t>
-      </w:r>
-    </w:p>
-    <w:p>
-      <w:pPr>
-        <w:rPr>
-          <w:lang w:val="en-US"/>
-        </w:rPr>
-      </w:pPr>
-      <w:r>
-        <w:rPr>
-          <w:lang w:val="en-US"/>
-        </w:rPr>
-        <w:t xml:space="preserve">            // x: 0.4 k: 2.20471</w:t>
-      </w:r>
-    </w:p>
-    <w:p>
-      <w:pPr>
-        <w:rPr>
-          <w:lang w:val="en-US"/>
-        </w:rPr>
-      </w:pPr>
-      <w:r>
-        <w:rPr>
-          <w:lang w:val="en-US"/>
-        </w:rPr>
-        <w:t xml:space="preserve">            // x: 0.6 k: 15.8114</w:t>
-      </w:r>
-    </w:p>
-    <w:p>
-      <w:pPr>
-        <w:rPr>
-          <w:lang w:val="en-US"/>
-        </w:rPr>
-      </w:pPr>
-      <w:r>
-        <w:rPr>
-          <w:lang w:val="en-US"/>
-        </w:rPr>
-        <w:t xml:space="preserve">            // x: 0.8 k: -45.8114</w:t>
-      </w:r>
-    </w:p>
-    <w:p>
-      <w:pPr>
-        <w:rPr>
-          <w:lang w:val="en-US"/>
-        </w:rPr>
-      </w:pPr>
-      <w:r>
-        <w:rPr>
-          <w:lang w:val="en-US"/>
-        </w:rPr>
-        <w:t xml:space="preserve">            // x: 1 k: -31</w:t>
-      </w:r>
-    </w:p>
-    <w:p>
-      <w:pPr>
-        <w:rPr>
-          <w:lang w:val="en-US"/>
-        </w:rPr>
-      </w:pPr>
-    </w:p>
-    <w:p>
-      <w:pPr>
-        <w:rPr>
-          <w:lang w:val="en-US"/>
-        </w:rPr>
-      </w:pPr>
-      <w:r>
-        <w:rPr>
-          <w:lang w:val="en-US"/>
-        </w:rPr>
-        <w:t xml:space="preserve">        case 3: {</w:t>
-      </w:r>
-    </w:p>
-    <w:p>
-      <w:pPr>
-        <w:rPr>
-          <w:lang w:val="en-US"/>
-        </w:rPr>
-      </w:pPr>
-      <w:r>
-        <w:rPr>
-          <w:lang w:val="en-US"/>
-        </w:rPr>
-        <w:t xml:space="preserve">            {</w:t>
-      </w:r>
-    </w:p>
-    <w:p>
-      <w:pPr>
-        <w:rPr>
-          <w:lang w:val="en-US"/>
-        </w:rPr>
-      </w:pPr>
-      <w:r>
-        <w:rPr>
-          <w:lang w:val="en-US"/>
-        </w:rPr>
-        <w:t xml:space="preserve">                </w:t>
+        <w:t xml:space="preserve">    }</w:t>
+      </w:r>
+    </w:p>
+    <w:p>
+      <w:pPr>
+        <w:rPr>
+          <w:lang w:val="en-US"/>
+        </w:rPr>
+      </w:pPr>
+    </w:p>
+    <w:p>
+      <w:pPr>
+        <w:rPr>
+          <w:lang w:val="en-US"/>
+        </w:rPr>
+      </w:pPr>
+      <w:r>
+        <w:rPr>
+          <w:lang w:val="en-US"/>
+        </w:rPr>
+        <w:t xml:space="preserve">    break;</w:t>
+      </w:r>
+    </w:p>
+    <w:p>
+      <w:pPr>
+        <w:rPr>
+          <w:lang w:val="en-US"/>
+        </w:rPr>
+      </w:pPr>
+    </w:p>
+    <w:p>
+      <w:pPr>
+        <w:rPr>
+          <w:lang w:val="en-US"/>
+        </w:rPr>
+      </w:pPr>
+      <w:r>
+        <w:rPr>
+          <w:lang w:val="en-US"/>
+        </w:rPr>
+        <w:t xml:space="preserve">        // x: 0 k: 1</w:t>
+      </w:r>
+    </w:p>
+    <w:p>
+      <w:pPr>
+        <w:rPr>
+          <w:lang w:val="en-US"/>
+        </w:rPr>
+      </w:pPr>
+      <w:r>
+        <w:rPr>
+          <w:lang w:val="en-US"/>
+        </w:rPr>
+        <w:t xml:space="preserve">        // x: 0.2 k: 1.05565</w:t>
+      </w:r>
+    </w:p>
+    <w:p>
+      <w:pPr>
+        <w:rPr>
+          <w:lang w:val="en-US"/>
+        </w:rPr>
+      </w:pPr>
+      <w:r>
+        <w:rPr>
+          <w:lang w:val="en-US"/>
+        </w:rPr>
+        <w:t xml:space="preserve">        // x: 0.4 k: 2.20471</w:t>
+      </w:r>
+    </w:p>
+    <w:p>
+      <w:pPr>
+        <w:rPr>
+          <w:lang w:val="en-US"/>
+        </w:rPr>
+      </w:pPr>
+      <w:r>
+        <w:rPr>
+          <w:lang w:val="en-US"/>
+        </w:rPr>
+        <w:t xml:space="preserve">        // x: 0.6 k: 15.8114</w:t>
+      </w:r>
+    </w:p>
+    <w:p>
+      <w:pPr>
+        <w:rPr>
+          <w:lang w:val="en-US"/>
+        </w:rPr>
+      </w:pPr>
+      <w:r>
+        <w:rPr>
+          <w:lang w:val="en-US"/>
+        </w:rPr>
+        <w:t xml:space="preserve">        // x: 0.8 k: -45.8114</w:t>
+      </w:r>
+    </w:p>
+    <w:p>
+      <w:pPr>
+        <w:rPr>
+          <w:lang w:val="en-US"/>
+        </w:rPr>
+      </w:pPr>
+      <w:r>
+        <w:rPr>
+          <w:lang w:val="en-US"/>
+        </w:rPr>
+        <w:t xml:space="preserve">        // x: 1 k: -31</w:t>
+      </w:r>
+    </w:p>
+    <w:p>
+      <w:pPr>
+        <w:rPr>
+          <w:lang w:val="en-US"/>
+        </w:rPr>
+      </w:pPr>
+    </w:p>
+    <w:p>
+      <w:pPr>
+        <w:rPr>
+          <w:lang w:val="en-US"/>
+        </w:rPr>
+      </w:pPr>
+      <w:r>
+        <w:rPr>
+          <w:lang w:val="en-US"/>
+        </w:rPr>
+        <w:t xml:space="preserve">    case 3:</w:t>
+      </w:r>
+    </w:p>
+    <w:p>
+      <w:pPr>
+        <w:rPr>
+          <w:lang w:val="en-US"/>
+        </w:rPr>
+      </w:pPr>
+      <w:r>
+        <w:rPr>
+          <w:lang w:val="en-US"/>
+        </w:rPr>
+        <w:t xml:space="preserve">    {</w:t>
+      </w:r>
+    </w:p>
+    <w:p>
+      <w:pPr>
+        <w:rPr>
+          <w:lang w:val="en-US"/>
+        </w:rPr>
+      </w:pPr>
+      <w:r>
+        <w:rPr>
+          <w:lang w:val="en-US"/>
+        </w:rPr>
+        <w:t xml:space="preserve">        {</w:t>
+      </w:r>
+    </w:p>
+    <w:p>
+      <w:pPr>
+        <w:rPr>
+          <w:lang w:val="en-US"/>
+        </w:rPr>
+      </w:pPr>
+      <w:r>
+        <w:rPr>
+          <w:lang w:val="en-US"/>
+        </w:rPr>
+        <w:t xml:space="preserve">            </w:t>
       </w:r>
       <w:proofErr w:type="spellStart"/>
       <w:r>
@@ -4972,7 +5170,7 @@
         <w:rPr>
           <w:lang w:val="en-US"/>
         </w:rPr>
-        <w:t xml:space="preserve">3) &lt;&lt; 'x' &lt;&lt; </w:t>
+        <w:t xml:space="preserve">2) &lt;&lt; 'x' &lt;&lt; </w:t>
       </w:r>
       <w:proofErr w:type="spellStart"/>
       <w:r>
@@ -5000,7 +5198,7 @@
         <w:rPr>
           <w:lang w:val="en-US"/>
         </w:rPr>
-        <w:t xml:space="preserve">(8) &lt;&lt; 's' &lt;&lt; </w:t>
+        <w:t xml:space="preserve">(11) &lt;&lt; 's' &lt;&lt; </w:t>
       </w:r>
       <w:proofErr w:type="spellStart"/>
       <w:r>
@@ -5014,7 +5212,7 @@
         <w:rPr>
           <w:lang w:val="en-US"/>
         </w:rPr>
-        <w:t xml:space="preserve">(4) &lt;&lt; 'n' &lt;&lt; </w:t>
+        <w:t xml:space="preserve">(7) &lt;&lt; 'n' &lt;&lt; </w:t>
       </w:r>
       <w:proofErr w:type="spellStart"/>
       <w:r>
@@ -5037,70 +5235,63 @@
           <w:lang w:val="en-US"/>
         </w:rPr>
       </w:pPr>
-      <w:bookmarkStart w:id="0" w:name="OLE_LINK1"/>
-      <w:bookmarkStart w:id="1" w:name="OLE_LINK2"/>
-      <w:r>
-        <w:rPr>
-          <w:lang w:val="en-US"/>
-        </w:rPr>
-        <w:t xml:space="preserve">                </w:t>
-      </w:r>
-      <w:bookmarkStart w:id="2" w:name="OLE_LINK5"/>
-      <w:bookmarkStart w:id="3" w:name="OLE_LINK6"/>
-      <w:bookmarkStart w:id="4" w:name="OLE_LINK7"/>
-      <w:bookmarkStart w:id="5" w:name="OLE_LINK3"/>
-      <w:bookmarkStart w:id="6" w:name="OLE_LINK4"/>
-      <w:r>
-        <w:rPr>
-          <w:lang w:val="en-US"/>
-        </w:rPr>
-        <w:t>double y, s, s1, eps = 0.000001;</w:t>
-      </w:r>
-      <w:bookmarkEnd w:id="2"/>
-      <w:bookmarkEnd w:id="3"/>
-      <w:bookmarkEnd w:id="4"/>
-    </w:p>
-    <w:p>
-      <w:pPr>
-        <w:rPr>
-          <w:lang w:val="en-US"/>
-        </w:rPr>
-      </w:pPr>
-      <w:r>
-        <w:rPr>
-          <w:lang w:val="en-US"/>
-        </w:rPr>
-        <w:t xml:space="preserve">                int n;</w:t>
-      </w:r>
-    </w:p>
-    <w:bookmarkEnd w:id="0"/>
-    <w:bookmarkEnd w:id="1"/>
-    <w:bookmarkEnd w:id="5"/>
-    <w:bookmarkEnd w:id="6"/>
-    <w:p>
-      <w:pPr>
-        <w:rPr>
-          <w:lang w:val="en-US"/>
-        </w:rPr>
-      </w:pPr>
-      <w:r>
-        <w:rPr>
-          <w:lang w:val="en-US"/>
-        </w:rPr>
-        <w:t xml:space="preserve">                for (double x = 0; x &lt;= 1; x += 0.2) {</w:t>
-      </w:r>
-    </w:p>
-    <w:p>
-      <w:pPr>
-        <w:rPr>
-          <w:lang w:val="en-US"/>
-        </w:rPr>
-      </w:pPr>
-      <w:r>
-        <w:rPr>
-          <w:lang w:val="en-US"/>
-        </w:rPr>
-        <w:t xml:space="preserve">                    y = </w:t>
+      <w:r>
+        <w:rPr>
+          <w:lang w:val="en-US"/>
+        </w:rPr>
+        <w:t xml:space="preserve">            double y, s, s1, eps = 0.000001;</w:t>
+      </w:r>
+    </w:p>
+    <w:p>
+      <w:pPr>
+        <w:rPr>
+          <w:lang w:val="en-US"/>
+        </w:rPr>
+      </w:pPr>
+      <w:r>
+        <w:rPr>
+          <w:lang w:val="en-US"/>
+        </w:rPr>
+        <w:t xml:space="preserve">            int n;</w:t>
+      </w:r>
+    </w:p>
+    <w:p>
+      <w:pPr>
+        <w:rPr>
+          <w:lang w:val="en-US"/>
+        </w:rPr>
+      </w:pPr>
+      <w:r>
+        <w:rPr>
+          <w:lang w:val="en-US"/>
+        </w:rPr>
+        <w:t xml:space="preserve">            for (double x = 0; x &lt;= 1; x += 0.2)</w:t>
+      </w:r>
+    </w:p>
+    <w:p>
+      <w:pPr>
+        <w:rPr>
+          <w:lang w:val="en-US"/>
+        </w:rPr>
+      </w:pPr>
+      <w:r>
+        <w:rPr>
+          <w:lang w:val="en-US"/>
+        </w:rPr>
+        <w:t xml:space="preserve">            {</w:t>
+      </w:r>
+    </w:p>
+    <w:p>
+      <w:pPr>
+        <w:rPr>
+          <w:lang w:val="en-US"/>
+        </w:rPr>
+      </w:pPr>
+      <w:r>
+        <w:rPr>
+          <w:lang w:val="en-US"/>
+        </w:rPr>
+        <w:t xml:space="preserve">                y = </w:t>
       </w:r>
       <w:proofErr w:type="gramStart"/>
       <w:r>
@@ -5114,158 +5305,163 @@
         <w:rPr>
           <w:lang w:val="en-US"/>
         </w:rPr>
-        <w:t>2 * x - 1);</w:t>
-      </w:r>
-    </w:p>
-    <w:p>
-      <w:pPr>
-        <w:rPr>
-          <w:lang w:val="en-US"/>
-        </w:rPr>
-      </w:pPr>
-      <w:r>
-        <w:rPr>
-          <w:lang w:val="en-US"/>
-        </w:rPr>
-        <w:t xml:space="preserve">                    s = 1.0 - </w:t>
-      </w:r>
-      <w:proofErr w:type="gramStart"/>
-      <w:r>
-        <w:rPr>
-          <w:lang w:val="en-US"/>
-        </w:rPr>
-        <w:t>pow(</w:t>
-      </w:r>
-      <w:proofErr w:type="gramEnd"/>
-      <w:r>
-        <w:rPr>
-          <w:lang w:val="en-US"/>
-        </w:rPr>
-        <w:t>2 * x, 2) / 2;</w:t>
-      </w:r>
-    </w:p>
-    <w:p>
-      <w:pPr>
-        <w:rPr>
-          <w:lang w:val="en-US"/>
-        </w:rPr>
-      </w:pPr>
-      <w:r>
-        <w:rPr>
-          <w:lang w:val="en-US"/>
-        </w:rPr>
-        <w:t xml:space="preserve">                    n = 1;</w:t>
-      </w:r>
-    </w:p>
-    <w:p>
-      <w:pPr>
-        <w:rPr>
-          <w:lang w:val="en-US"/>
-        </w:rPr>
-      </w:pPr>
-      <w:r>
-        <w:rPr>
-          <w:lang w:val="en-US"/>
-        </w:rPr>
-        <w:t xml:space="preserve">                    s1 = </w:t>
-      </w:r>
-      <w:proofErr w:type="gramStart"/>
-      <w:r>
-        <w:rPr>
-          <w:lang w:val="en-US"/>
-        </w:rPr>
-        <w:t>pow(</w:t>
-      </w:r>
-      <w:proofErr w:type="gramEnd"/>
-      <w:r>
-        <w:rPr>
-          <w:lang w:val="en-US"/>
-        </w:rPr>
-        <w:t>2 * x, 2) / 2;</w:t>
-      </w:r>
-    </w:p>
-    <w:p>
-      <w:pPr>
-        <w:rPr>
-          <w:lang w:val="en-US"/>
-        </w:rPr>
-      </w:pPr>
-      <w:r>
-        <w:rPr>
-          <w:lang w:val="en-US"/>
-        </w:rPr>
-        <w:t xml:space="preserve">                    while (abs(s1) &gt; eps) {</w:t>
-      </w:r>
-    </w:p>
-    <w:p>
-      <w:pPr>
-        <w:rPr>
-          <w:lang w:val="en-US"/>
-        </w:rPr>
-      </w:pPr>
-      <w:r>
-        <w:rPr>
-          <w:lang w:val="en-US"/>
-        </w:rPr>
-        <w:t xml:space="preserve">                        n++;</w:t>
-      </w:r>
-    </w:p>
-    <w:p>
-      <w:pPr>
-        <w:rPr>
-          <w:lang w:val="en-US"/>
-        </w:rPr>
-      </w:pPr>
-      <w:r>
-        <w:rPr>
-          <w:lang w:val="en-US"/>
-        </w:rPr>
-        <w:t xml:space="preserve">                        s1 = s1 * (-(4 * x * x / (2 * n * (2 * n - 1))));</w:t>
-      </w:r>
-    </w:p>
-    <w:p>
-      <w:pPr>
-        <w:rPr>
-          <w:lang w:val="en-US"/>
-        </w:rPr>
-      </w:pPr>
-      <w:r>
-        <w:rPr>
-          <w:lang w:val="en-US"/>
-        </w:rPr>
-        <w:t xml:space="preserve">                        s += s1;</w:t>
-      </w:r>
-    </w:p>
-    <w:p>
-      <w:pPr>
-        <w:rPr>
-          <w:lang w:val="en-US"/>
-        </w:rPr>
-      </w:pPr>
-    </w:p>
-    <w:p>
-      <w:pPr>
-        <w:rPr>
-          <w:lang w:val="en-US"/>
-        </w:rPr>
-      </w:pPr>
-      <w:r>
-        <w:rPr>
-          <w:lang w:val="en-US"/>
-        </w:rPr>
-        <w:t xml:space="preserve">                    }</w:t>
-      </w:r>
-    </w:p>
-    <w:p>
-      <w:pPr>
-        <w:rPr>
-          <w:lang w:val="en-US"/>
-        </w:rPr>
-      </w:pPr>
-      <w:r>
-        <w:rPr>
-          <w:lang w:val="en-US"/>
-        </w:rPr>
+        <w:t>x * 2);</w:t>
+      </w:r>
+    </w:p>
+    <w:p>
+      <w:pPr>
+        <w:rPr>
+          <w:lang w:val="en-US"/>
+        </w:rPr>
+      </w:pPr>
+      <w:r>
+        <w:rPr>
+          <w:lang w:val="en-US"/>
+        </w:rPr>
+        <w:t xml:space="preserve">                s = 1.0 - x * x * 4 / 2;</w:t>
+      </w:r>
+    </w:p>
+    <w:p>
+      <w:pPr>
+        <w:rPr>
+          <w:lang w:val="en-US"/>
+        </w:rPr>
+      </w:pPr>
+      <w:r>
+        <w:rPr>
+          <w:lang w:val="en-US"/>
+        </w:rPr>
+        <w:t xml:space="preserve">                n = 1;</w:t>
+      </w:r>
+    </w:p>
+    <w:p>
+      <w:pPr>
+        <w:rPr>
+          <w:lang w:val="en-US"/>
+        </w:rPr>
+      </w:pPr>
+      <w:r>
+        <w:rPr>
+          <w:lang w:val="en-US"/>
+        </w:rPr>
+        <w:t xml:space="preserve">                s1 = -(x * x * 4 / 2);</w:t>
+      </w:r>
+    </w:p>
+    <w:p>
+      <w:pPr>
+        <w:rPr>
+          <w:lang w:val="en-US"/>
+        </w:rPr>
+      </w:pPr>
+      <w:r>
+        <w:rPr>
+          <w:lang w:val="en-US"/>
+        </w:rPr>
+        <w:t xml:space="preserve">                while (abs(s1) &gt; eps)</w:t>
+      </w:r>
+    </w:p>
+    <w:p>
+      <w:pPr>
+        <w:rPr>
+          <w:lang w:val="en-US"/>
+        </w:rPr>
+      </w:pPr>
+      <w:r>
+        <w:rPr>
+          <w:lang w:val="en-US"/>
+        </w:rPr>
+        <w:t xml:space="preserve">                {</w:t>
+      </w:r>
+    </w:p>
+    <w:p>
+      <w:pPr>
+        <w:rPr>
+          <w:lang w:val="en-US"/>
+        </w:rPr>
+      </w:pPr>
+      <w:r>
+        <w:rPr>
+          <w:lang w:val="en-US"/>
+        </w:rPr>
+        <w:t xml:space="preserve">                    n++;</w:t>
+      </w:r>
+    </w:p>
+    <w:p>
+      <w:pPr>
+        <w:rPr>
+          <w:lang w:val="en-US"/>
+        </w:rPr>
+      </w:pPr>
+      <w:r>
+        <w:rPr>
+          <w:lang w:val="en-US"/>
+        </w:rPr>
+        <w:t xml:space="preserve">                    s1 = s1 * -((x * x * 4) / ((2 * n - 1) * 2 * n));</w:t>
+      </w:r>
+    </w:p>
+    <w:p>
+      <w:pPr>
+        <w:rPr>
+          <w:lang w:val="en-US"/>
+        </w:rPr>
+      </w:pPr>
+      <w:r>
+        <w:rPr>
+          <w:lang w:val="en-US"/>
+        </w:rPr>
+        <w:t xml:space="preserve">                    s += s1;</w:t>
+      </w:r>
+    </w:p>
+    <w:p>
+      <w:pPr>
+        <w:rPr>
+          <w:lang w:val="en-US"/>
+        </w:rPr>
+      </w:pPr>
+      <w:r>
+        <w:rPr>
+          <w:lang w:val="en-US"/>
+        </w:rPr>
+        <w:t xml:space="preserve">                }</w:t>
+      </w:r>
+    </w:p>
+    <w:p>
+      <w:pPr>
+        <w:rPr>
+          <w:lang w:val="en-US"/>
+        </w:rPr>
+      </w:pPr>
+      <w:r>
+        <w:rPr>
+          <w:lang w:val="en-US"/>
+        </w:rPr>
+        <w:t xml:space="preserve">                if (x == 0)</w:t>
+      </w:r>
+    </w:p>
+    <w:p>
+      <w:pPr>
+        <w:rPr>
+          <w:lang w:val="en-US"/>
+        </w:rPr>
+      </w:pPr>
+      <w:r>
+        <w:rPr>
+          <w:lang w:val="en-US"/>
+        </w:rPr>
+        <w:t xml:space="preserve">                {</w:t>
+      </w:r>
+    </w:p>
+    <w:p>
+      <w:pPr>
+        <w:rPr>
+          <w:lang w:val="en-US"/>
+        </w:rPr>
+      </w:pPr>
+      <w:r>
+        <w:rPr>
+          <w:lang w:val="en-US"/>
+        </w:rPr>
+        <w:lastRenderedPageBreak/>
         <w:t xml:space="preserve">                    </w:t>
       </w:r>
       <w:proofErr w:type="spellStart"/>
@@ -5274,6 +5470,20 @@
           <w:lang w:val="en-US"/>
         </w:rPr>
         <w:t>cout</w:t>
+      </w:r>
+      <w:proofErr w:type="spellEnd"/>
+      <w:r>
+        <w:rPr>
+          <w:lang w:val="en-US"/>
+        </w:rPr>
+        <w:t xml:space="preserve"> &lt;&lt; </w:t>
+      </w:r>
+      <w:proofErr w:type="spellStart"/>
+      <w:r>
+        <w:rPr>
+          <w:lang w:val="en-US"/>
+        </w:rPr>
+        <w:t>showpoint</w:t>
       </w:r>
       <w:proofErr w:type="spellEnd"/>
       <w:r>
@@ -5302,13 +5512,41 @@
         <w:rPr>
           <w:lang w:val="en-US"/>
         </w:rPr>
-        <w:t xml:space="preserve">3) &lt;&lt; x &lt;&lt; '|' &lt;&lt; </w:t>
+        <w:t xml:space="preserve">3) &lt;&lt; </w:t>
       </w:r>
       <w:proofErr w:type="spellStart"/>
       <w:r>
         <w:rPr>
           <w:lang w:val="en-US"/>
         </w:rPr>
+        <w:t>setprecision</w:t>
+      </w:r>
+      <w:proofErr w:type="spellEnd"/>
+      <w:r>
+        <w:rPr>
+          <w:lang w:val="en-US"/>
+        </w:rPr>
+        <w:t xml:space="preserve">(2) &lt;&lt; x &lt;&lt; '|' &lt;&lt; </w:t>
+      </w:r>
+      <w:proofErr w:type="spellStart"/>
+      <w:r>
+        <w:rPr>
+          <w:lang w:val="en-US"/>
+        </w:rPr>
+        <w:t>setprecision</w:t>
+      </w:r>
+      <w:proofErr w:type="spellEnd"/>
+      <w:r>
+        <w:rPr>
+          <w:lang w:val="en-US"/>
+        </w:rPr>
+        <w:t xml:space="preserve">(8) &lt;&lt; fixed &lt;&lt; </w:t>
+      </w:r>
+      <w:proofErr w:type="spellStart"/>
+      <w:r>
+        <w:rPr>
+          <w:lang w:val="en-US"/>
+        </w:rPr>
         <w:t>setw</w:t>
       </w:r>
       <w:proofErr w:type="spellEnd"/>
@@ -5316,7 +5554,7 @@
         <w:rPr>
           <w:lang w:val="en-US"/>
         </w:rPr>
-        <w:t xml:space="preserve">(9) &lt;&lt; y &lt;&lt; '|' &lt;&lt; </w:t>
+        <w:t xml:space="preserve">(11) &lt;&lt; y &lt;&lt; '|' &lt;&lt; </w:t>
       </w:r>
       <w:proofErr w:type="spellStart"/>
       <w:r>
@@ -5330,6 +5568,20 @@
         <w:rPr>
           <w:lang w:val="en-US"/>
         </w:rPr>
+        <w:t xml:space="preserve">(11) &lt;&lt; </w:t>
+      </w:r>
+      <w:proofErr w:type="spellStart"/>
+      <w:r>
+        <w:rPr>
+          <w:lang w:val="en-US"/>
+        </w:rPr>
+        <w:t>setprecision</w:t>
+      </w:r>
+      <w:proofErr w:type="spellEnd"/>
+      <w:r>
+        <w:rPr>
+          <w:lang w:val="en-US"/>
+        </w:rPr>
         <w:t xml:space="preserve">(8) &lt;&lt; s &lt;&lt; '|' &lt;&lt; </w:t>
       </w:r>
       <w:proofErr w:type="spellStart"/>
@@ -5384,6 +5636,180 @@
         <w:rPr>
           <w:lang w:val="en-US"/>
         </w:rPr>
+        <w:t xml:space="preserve">                else</w:t>
+      </w:r>
+    </w:p>
+    <w:p>
+      <w:pPr>
+        <w:rPr>
+          <w:lang w:val="en-US"/>
+        </w:rPr>
+      </w:pPr>
+      <w:r>
+        <w:rPr>
+          <w:lang w:val="en-US"/>
+        </w:rPr>
+        <w:t xml:space="preserve">                    </w:t>
+      </w:r>
+      <w:proofErr w:type="spellStart"/>
+      <w:r>
+        <w:rPr>
+          <w:lang w:val="en-US"/>
+        </w:rPr>
+        <w:t>cout</w:t>
+      </w:r>
+      <w:proofErr w:type="spellEnd"/>
+      <w:r>
+        <w:rPr>
+          <w:lang w:val="en-US"/>
+        </w:rPr>
+        <w:t xml:space="preserve"> &lt;&lt; </w:t>
+      </w:r>
+      <w:proofErr w:type="spellStart"/>
+      <w:r>
+        <w:rPr>
+          <w:lang w:val="en-US"/>
+        </w:rPr>
+        <w:t>showpoint</w:t>
+      </w:r>
+      <w:proofErr w:type="spellEnd"/>
+      <w:r>
+        <w:rPr>
+          <w:lang w:val="en-US"/>
+        </w:rPr>
+        <w:t xml:space="preserve"> &lt;&lt; </w:t>
+      </w:r>
+      <w:proofErr w:type="spellStart"/>
+      <w:proofErr w:type="gramStart"/>
+      <w:r>
+        <w:rPr>
+          <w:lang w:val="en-US"/>
+        </w:rPr>
+        <w:t>setw</w:t>
+      </w:r>
+      <w:proofErr w:type="spellEnd"/>
+      <w:r>
+        <w:rPr>
+          <w:lang w:val="en-US"/>
+        </w:rPr>
+        <w:t>(</w:t>
+      </w:r>
+      <w:proofErr w:type="gramEnd"/>
+      <w:r>
+        <w:rPr>
+          <w:lang w:val="en-US"/>
+        </w:rPr>
+        <w:t xml:space="preserve">3) &lt;&lt; </w:t>
+      </w:r>
+      <w:proofErr w:type="spellStart"/>
+      <w:r>
+        <w:rPr>
+          <w:lang w:val="en-US"/>
+        </w:rPr>
+        <w:t>setprecision</w:t>
+      </w:r>
+      <w:proofErr w:type="spellEnd"/>
+      <w:r>
+        <w:rPr>
+          <w:lang w:val="en-US"/>
+        </w:rPr>
+        <w:t xml:space="preserve">(1) &lt;&lt; x &lt;&lt; '|' &lt;&lt; </w:t>
+      </w:r>
+      <w:proofErr w:type="spellStart"/>
+      <w:r>
+        <w:rPr>
+          <w:lang w:val="en-US"/>
+        </w:rPr>
+        <w:t>setprecision</w:t>
+      </w:r>
+      <w:proofErr w:type="spellEnd"/>
+      <w:r>
+        <w:rPr>
+          <w:lang w:val="en-US"/>
+        </w:rPr>
+        <w:t xml:space="preserve">(8) &lt;&lt; fixed &lt;&lt; </w:t>
+      </w:r>
+      <w:proofErr w:type="spellStart"/>
+      <w:r>
+        <w:rPr>
+          <w:lang w:val="en-US"/>
+        </w:rPr>
+        <w:t>setw</w:t>
+      </w:r>
+      <w:proofErr w:type="spellEnd"/>
+      <w:r>
+        <w:rPr>
+          <w:lang w:val="en-US"/>
+        </w:rPr>
+        <w:t xml:space="preserve">(11) &lt;&lt; y &lt;&lt; '|' &lt;&lt; </w:t>
+      </w:r>
+      <w:proofErr w:type="spellStart"/>
+      <w:r>
+        <w:rPr>
+          <w:lang w:val="en-US"/>
+        </w:rPr>
+        <w:t>setw</w:t>
+      </w:r>
+      <w:proofErr w:type="spellEnd"/>
+      <w:r>
+        <w:rPr>
+          <w:lang w:val="en-US"/>
+        </w:rPr>
+        <w:t xml:space="preserve">(11) &lt;&lt; </w:t>
+      </w:r>
+      <w:proofErr w:type="spellStart"/>
+      <w:r>
+        <w:rPr>
+          <w:lang w:val="en-US"/>
+        </w:rPr>
+        <w:t>setprecision</w:t>
+      </w:r>
+      <w:proofErr w:type="spellEnd"/>
+      <w:r>
+        <w:rPr>
+          <w:lang w:val="en-US"/>
+        </w:rPr>
+        <w:t xml:space="preserve">(8) &lt;&lt; s &lt;&lt; '|' &lt;&lt; </w:t>
+      </w:r>
+      <w:proofErr w:type="spellStart"/>
+      <w:r>
+        <w:rPr>
+          <w:lang w:val="en-US"/>
+        </w:rPr>
+        <w:t>setw</w:t>
+      </w:r>
+      <w:proofErr w:type="spellEnd"/>
+      <w:r>
+        <w:rPr>
+          <w:lang w:val="en-US"/>
+        </w:rPr>
+        <w:t xml:space="preserve">(1) &lt;&lt; n &lt;&lt; </w:t>
+      </w:r>
+      <w:proofErr w:type="spellStart"/>
+      <w:r>
+        <w:rPr>
+          <w:lang w:val="en-US"/>
+        </w:rPr>
+        <w:t>endl</w:t>
+      </w:r>
+      <w:proofErr w:type="spellEnd"/>
+      <w:r>
+        <w:rPr>
+          <w:lang w:val="en-US"/>
+        </w:rPr>
+        <w:t>;</w:t>
+      </w:r>
+    </w:p>
+    <w:p>
+      <w:pPr>
+        <w:rPr>
+          <w:lang w:val="en-US"/>
+        </w:rPr>
+      </w:pPr>
+      <w:r>
+        <w:rPr>
+          <w:lang w:val="en-US"/>
+        </w:rPr>
         <w:t xml:space="preserve">            }</w:t>
       </w:r>
     </w:p>
@@ -5410,86 +5836,433 @@
         <w:rPr>
           <w:lang w:val="en-US"/>
         </w:rPr>
-        <w:t xml:space="preserve">            break;</w:t>
-      </w:r>
-    </w:p>
-    <w:p>
-      <w:pPr>
-        <w:rPr>
-          <w:lang w:val="en-US"/>
-        </w:rPr>
-      </w:pPr>
-      <w:r>
-        <w:rPr>
-          <w:lang w:val="en-US"/>
-        </w:rPr>
-        <w:t xml:space="preserve">        case 4: {</w:t>
-      </w:r>
-    </w:p>
-    <w:p>
-      <w:pPr>
-        <w:rPr>
-          <w:lang w:val="en-US"/>
-        </w:rPr>
-      </w:pPr>
-      <w:r>
-        <w:rPr>
-          <w:lang w:val="en-US"/>
-        </w:rPr>
-        <w:t xml:space="preserve">            bool resume = true;</w:t>
-      </w:r>
-    </w:p>
-    <w:p>
-      <w:pPr>
-        <w:rPr>
-          <w:lang w:val="en-US"/>
-        </w:rPr>
-      </w:pPr>
-      <w:r>
-        <w:rPr>
-          <w:lang w:val="en-US"/>
-        </w:rPr>
-        <w:t xml:space="preserve">            while (resume) {</w:t>
-      </w:r>
-    </w:p>
-    <w:p>
-      <w:pPr>
-        <w:rPr>
-          <w:lang w:val="en-US"/>
-        </w:rPr>
-      </w:pPr>
-      <w:r>
-        <w:rPr>
-          <w:lang w:val="en-US"/>
-        </w:rPr>
-        <w:t xml:space="preserve">                int n = 0;</w:t>
-      </w:r>
-    </w:p>
-    <w:p>
-      <w:pPr>
-        <w:rPr>
-          <w:lang w:val="en-US"/>
-        </w:rPr>
-      </w:pPr>
-      <w:r>
-        <w:rPr>
-          <w:lang w:val="en-US"/>
-        </w:rPr>
-        <w:t xml:space="preserve">                double x;</w:t>
-      </w:r>
-    </w:p>
-    <w:p>
-      <w:pPr>
-        <w:rPr>
-          <w:lang w:val="en-US"/>
-        </w:rPr>
-      </w:pPr>
+        <w:t xml:space="preserve">    }</w:t>
+      </w:r>
+    </w:p>
+    <w:p>
+      <w:pPr>
+        <w:rPr>
+          <w:lang w:val="en-US"/>
+        </w:rPr>
+      </w:pPr>
+      <w:r>
+        <w:rPr>
+          <w:lang w:val="en-US"/>
+        </w:rPr>
+        <w:t xml:space="preserve">    break;</w:t>
+      </w:r>
+    </w:p>
+    <w:p>
+      <w:pPr>
+        <w:rPr>
+          <w:lang w:val="en-US"/>
+        </w:rPr>
+      </w:pPr>
+      <w:r>
+        <w:rPr>
+          <w:lang w:val="en-US"/>
+        </w:rPr>
+        <w:t xml:space="preserve">    case 4:</w:t>
+      </w:r>
+    </w:p>
+    <w:p>
+      <w:pPr>
+        <w:rPr>
+          <w:lang w:val="en-US"/>
+        </w:rPr>
+      </w:pPr>
+      <w:r>
+        <w:rPr>
+          <w:lang w:val="en-US"/>
+        </w:rPr>
+        <w:t xml:space="preserve">    {</w:t>
+      </w:r>
+    </w:p>
+    <w:p>
+      <w:pPr>
+        <w:rPr>
+          <w:lang w:val="en-US"/>
+        </w:rPr>
+      </w:pPr>
+      <w:r>
+        <w:rPr>
+          <w:lang w:val="en-US"/>
+        </w:rPr>
+        <w:t xml:space="preserve">        bool resume = true;</w:t>
+      </w:r>
+    </w:p>
+    <w:p>
+      <w:pPr>
+        <w:rPr>
+          <w:lang w:val="en-US"/>
+        </w:rPr>
+      </w:pPr>
+      <w:r>
+        <w:rPr>
+          <w:lang w:val="en-US"/>
+        </w:rPr>
+        <w:t xml:space="preserve">        while (resume)</w:t>
+      </w:r>
+    </w:p>
+    <w:p>
+      <w:pPr>
+        <w:rPr>
+          <w:lang w:val="en-US"/>
+        </w:rPr>
+      </w:pPr>
+      <w:r>
+        <w:rPr>
+          <w:lang w:val="en-US"/>
+        </w:rPr>
+        <w:t xml:space="preserve">        {</w:t>
+      </w:r>
+    </w:p>
+    <w:p>
+      <w:pPr>
+        <w:rPr>
+          <w:lang w:val="en-US"/>
+        </w:rPr>
+      </w:pPr>
+      <w:r>
+        <w:rPr>
+          <w:lang w:val="en-US"/>
+        </w:rPr>
+        <w:t xml:space="preserve">            int n = 0;</w:t>
+      </w:r>
+    </w:p>
+    <w:p>
+      <w:pPr>
+        <w:rPr>
+          <w:lang w:val="en-US"/>
+        </w:rPr>
+      </w:pPr>
+      <w:r>
+        <w:rPr>
+          <w:lang w:val="en-US"/>
+        </w:rPr>
+        <w:t xml:space="preserve">            double x;</w:t>
+      </w:r>
+    </w:p>
+    <w:p>
+      <w:pPr>
+        <w:rPr>
+          <w:lang w:val="en-US"/>
+        </w:rPr>
+      </w:pPr>
+      <w:r>
+        <w:rPr>
+          <w:lang w:val="en-US"/>
+        </w:rPr>
+        <w:t xml:space="preserve">            </w:t>
+      </w:r>
+      <w:proofErr w:type="spellStart"/>
+      <w:r>
+        <w:rPr>
+          <w:lang w:val="en-US"/>
+        </w:rPr>
+        <w:t>cout</w:t>
+      </w:r>
+      <w:proofErr w:type="spellEnd"/>
+      <w:r>
+        <w:rPr>
+          <w:lang w:val="en-US"/>
+        </w:rPr>
+        <w:t xml:space="preserve"> &lt;&lt; "n: ";</w:t>
+      </w:r>
+    </w:p>
+    <w:p>
+      <w:pPr>
+        <w:rPr>
+          <w:lang w:val="en-US"/>
+        </w:rPr>
+      </w:pPr>
+      <w:r>
+        <w:rPr>
+          <w:lang w:val="en-US"/>
+        </w:rPr>
+        <w:t xml:space="preserve">            </w:t>
+      </w:r>
+      <w:proofErr w:type="spellStart"/>
+      <w:r>
+        <w:rPr>
+          <w:lang w:val="en-US"/>
+        </w:rPr>
+        <w:t>cin</w:t>
+      </w:r>
+      <w:proofErr w:type="spellEnd"/>
+      <w:r>
+        <w:rPr>
+          <w:lang w:val="en-US"/>
+        </w:rPr>
+        <w:t xml:space="preserve"> &gt;&gt; n;</w:t>
+      </w:r>
+    </w:p>
+    <w:p>
+      <w:pPr>
+        <w:rPr>
+          <w:lang w:val="en-US"/>
+        </w:rPr>
+      </w:pPr>
+    </w:p>
+    <w:p>
+      <w:pPr>
+        <w:rPr>
+          <w:lang w:val="en-US"/>
+        </w:rPr>
+      </w:pPr>
+      <w:r>
+        <w:rPr>
+          <w:lang w:val="en-US"/>
+        </w:rPr>
+        <w:t xml:space="preserve">            </w:t>
+      </w:r>
+      <w:proofErr w:type="spellStart"/>
+      <w:r>
+        <w:rPr>
+          <w:lang w:val="en-US"/>
+        </w:rPr>
+        <w:t>cout</w:t>
+      </w:r>
+      <w:proofErr w:type="spellEnd"/>
+      <w:r>
+        <w:rPr>
+          <w:lang w:val="en-US"/>
+        </w:rPr>
+        <w:t xml:space="preserve"> &lt;&lt; "x: ";</w:t>
+      </w:r>
+    </w:p>
+    <w:p>
+      <w:pPr>
+        <w:rPr>
+          <w:lang w:val="en-US"/>
+        </w:rPr>
+      </w:pPr>
+      <w:r>
+        <w:rPr>
+          <w:lang w:val="en-US"/>
+        </w:rPr>
+        <w:t xml:space="preserve">            </w:t>
+      </w:r>
+      <w:proofErr w:type="spellStart"/>
+      <w:r>
+        <w:rPr>
+          <w:lang w:val="en-US"/>
+        </w:rPr>
+        <w:t>cin</w:t>
+      </w:r>
+      <w:proofErr w:type="spellEnd"/>
+      <w:r>
+        <w:rPr>
+          <w:lang w:val="en-US"/>
+        </w:rPr>
+        <w:t xml:space="preserve"> &gt;&gt; x;</w:t>
+      </w:r>
+    </w:p>
+    <w:p>
+      <w:pPr>
+        <w:rPr>
+          <w:lang w:val="en-US"/>
+        </w:rPr>
+      </w:pPr>
+      <w:r>
+        <w:rPr>
+          <w:lang w:val="en-US"/>
+        </w:rPr>
+        <w:t xml:space="preserve">            double y = 1.0 + x * x / 2, y1 = x * x / 2;</w:t>
+      </w:r>
+    </w:p>
+    <w:p>
+      <w:pPr>
+        <w:rPr>
+          <w:lang w:val="en-US"/>
+        </w:rPr>
+      </w:pPr>
+      <w:r>
+        <w:rPr>
+          <w:lang w:val="en-US"/>
+        </w:rPr>
+        <w:t xml:space="preserve">            for (int </w:t>
+      </w:r>
+      <w:proofErr w:type="spellStart"/>
+      <w:r>
+        <w:rPr>
+          <w:lang w:val="en-US"/>
+        </w:rPr>
+        <w:t>i</w:t>
+      </w:r>
+      <w:proofErr w:type="spellEnd"/>
+      <w:r>
+        <w:rPr>
+          <w:lang w:val="en-US"/>
+        </w:rPr>
+        <w:t xml:space="preserve"> = 2; </w:t>
+      </w:r>
+      <w:proofErr w:type="spellStart"/>
+      <w:r>
+        <w:rPr>
+          <w:lang w:val="en-US"/>
+        </w:rPr>
+        <w:t>i</w:t>
+      </w:r>
+      <w:proofErr w:type="spellEnd"/>
+      <w:r>
+        <w:rPr>
+          <w:lang w:val="en-US"/>
+        </w:rPr>
+        <w:t xml:space="preserve"> &lt;= n; </w:t>
+      </w:r>
+      <w:proofErr w:type="spellStart"/>
+      <w:r>
+        <w:rPr>
+          <w:lang w:val="en-US"/>
+        </w:rPr>
+        <w:t>i</w:t>
+      </w:r>
+      <w:proofErr w:type="spellEnd"/>
+      <w:r>
+        <w:rPr>
+          <w:lang w:val="en-US"/>
+        </w:rPr>
+        <w:t>++)</w:t>
+      </w:r>
+    </w:p>
+    <w:p>
+      <w:pPr>
+        <w:rPr>
+          <w:lang w:val="en-US"/>
+        </w:rPr>
+      </w:pPr>
+      <w:r>
+        <w:rPr>
+          <w:lang w:val="en-US"/>
+        </w:rPr>
+        <w:t xml:space="preserve">            {</w:t>
+      </w:r>
+    </w:p>
+    <w:p>
+      <w:pPr>
+        <w:rPr>
+          <w:lang w:val="en-US"/>
+        </w:rPr>
+      </w:pPr>
+      <w:r>
+        <w:rPr>
+          <w:lang w:val="en-US"/>
+        </w:rPr>
+        <w:t xml:space="preserve">                y1 *= x * x / ((2 * </w:t>
+      </w:r>
+      <w:proofErr w:type="spellStart"/>
+      <w:r>
+        <w:rPr>
+          <w:lang w:val="en-US"/>
+        </w:rPr>
+        <w:t>i</w:t>
+      </w:r>
+      <w:proofErr w:type="spellEnd"/>
+      <w:r>
+        <w:rPr>
+          <w:lang w:val="en-US"/>
+        </w:rPr>
+        <w:t xml:space="preserve">) * (2 * </w:t>
+      </w:r>
+      <w:proofErr w:type="spellStart"/>
+      <w:r>
+        <w:rPr>
+          <w:lang w:val="en-US"/>
+        </w:rPr>
+        <w:t>i</w:t>
+      </w:r>
+      <w:proofErr w:type="spellEnd"/>
+      <w:r>
+        <w:rPr>
+          <w:lang w:val="en-US"/>
+        </w:rPr>
+        <w:t xml:space="preserve"> - 1));</w:t>
+      </w:r>
+    </w:p>
+    <w:p>
+      <w:pPr>
+        <w:rPr>
+          <w:lang w:val="en-US"/>
+        </w:rPr>
+      </w:pPr>
+      <w:r>
+        <w:rPr>
+          <w:lang w:val="en-US"/>
+        </w:rPr>
+        <w:t xml:space="preserve">                y += y1;</w:t>
+      </w:r>
+    </w:p>
+    <w:p>
+      <w:pPr>
+        <w:rPr>
+          <w:lang w:val="en-US"/>
+        </w:rPr>
+      </w:pPr>
+      <w:r>
+        <w:rPr>
+          <w:lang w:val="en-US"/>
+        </w:rPr>
+        <w:t xml:space="preserve">                if (</w:t>
+      </w:r>
+      <w:proofErr w:type="spellStart"/>
+      <w:r>
+        <w:rPr>
+          <w:lang w:val="en-US"/>
+        </w:rPr>
+        <w:t>i</w:t>
+      </w:r>
+      <w:proofErr w:type="spellEnd"/>
+      <w:r>
+        <w:rPr>
+          <w:lang w:val="en-US"/>
+        </w:rPr>
+        <w:t xml:space="preserve"> == 3 || </w:t>
+      </w:r>
+      <w:proofErr w:type="spellStart"/>
+      <w:r>
+        <w:rPr>
+          <w:lang w:val="en-US"/>
+        </w:rPr>
+        <w:t>i</w:t>
+      </w:r>
+      <w:proofErr w:type="spellEnd"/>
+      <w:r>
+        <w:rPr>
+          <w:lang w:val="en-US"/>
+        </w:rPr>
+        <w:t xml:space="preserve"> == 5 || </w:t>
+      </w:r>
+      <w:proofErr w:type="spellStart"/>
+      <w:r>
+        <w:rPr>
+          <w:lang w:val="en-US"/>
+        </w:rPr>
+        <w:t>i</w:t>
+      </w:r>
+      <w:proofErr w:type="spellEnd"/>
+      <w:r>
+        <w:rPr>
+          <w:lang w:val="en-US"/>
+        </w:rPr>
+        <w:t xml:space="preserve"> == 10)</w:t>
+      </w:r>
+    </w:p>
+    <w:p>
       <w:r>
         <w:rPr>
           <w:lang w:val="en-US"/>
         </w:rPr>
         <w:t xml:space="preserve">                </w:t>
       </w:r>
+      <w:r>
+        <w:t>{</w:t>
+      </w:r>
+    </w:p>
+    <w:p>
+      <w:r>
+        <w:t xml:space="preserve">                    </w:t>
+      </w:r>
       <w:proofErr w:type="spellStart"/>
       <w:r>
         <w:rPr>
@@ -5499,29 +6272,168 @@
       </w:r>
       <w:proofErr w:type="spellEnd"/>
       <w:r>
-        <w:rPr>
-          <w:lang w:val="en-US"/>
-        </w:rPr>
-        <w:t xml:space="preserve"> &lt;&lt; "n: ";</w:t>
-      </w:r>
-    </w:p>
-    <w:p>
-      <w:pPr>
-        <w:rPr>
-          <w:lang w:val="en-US"/>
-        </w:rPr>
-      </w:pPr>
-      <w:r>
-        <w:rPr>
-          <w:lang w:val="en-US"/>
-        </w:rPr>
+        <w:t xml:space="preserve"> &lt;&lt; "Частичная сумма при " &lt;&lt; </w:t>
+      </w:r>
+      <w:proofErr w:type="spellStart"/>
+      <w:r>
+        <w:rPr>
+          <w:lang w:val="en-US"/>
+        </w:rPr>
+        <w:t>i</w:t>
+      </w:r>
+      <w:proofErr w:type="spellEnd"/>
+      <w:r>
+        <w:t xml:space="preserve"> &lt;&lt; " слагаемых = " &lt;&lt; </w:t>
+      </w:r>
+      <w:r>
+        <w:rPr>
+          <w:lang w:val="en-US"/>
+        </w:rPr>
+        <w:t>y</w:t>
+      </w:r>
+      <w:r>
+        <w:t xml:space="preserve"> &lt;&lt; </w:t>
+      </w:r>
+      <w:proofErr w:type="spellStart"/>
+      <w:r>
+        <w:rPr>
+          <w:lang w:val="en-US"/>
+        </w:rPr>
+        <w:t>endl</w:t>
+      </w:r>
+      <w:proofErr w:type="spellEnd"/>
+      <w:r>
+        <w:t>;</w:t>
+      </w:r>
+    </w:p>
+    <w:p>
+      <w:pPr>
+        <w:rPr>
+          <w:lang w:val="en-US"/>
+        </w:rPr>
+      </w:pPr>
+      <w:r>
         <w:t xml:space="preserve">                </w:t>
       </w:r>
+      <w:r>
+        <w:rPr>
+          <w:lang w:val="en-US"/>
+        </w:rPr>
+        <w:t>}</w:t>
+      </w:r>
+    </w:p>
+    <w:p>
+      <w:pPr>
+        <w:rPr>
+          <w:lang w:val="en-US"/>
+        </w:rPr>
+      </w:pPr>
+      <w:r>
+        <w:rPr>
+          <w:lang w:val="en-US"/>
+        </w:rPr>
+        <w:t xml:space="preserve">            }</w:t>
+      </w:r>
+    </w:p>
+    <w:p>
+      <w:pPr>
+        <w:rPr>
+          <w:lang w:val="en-US"/>
+        </w:rPr>
+      </w:pPr>
+      <w:r>
+        <w:rPr>
+          <w:lang w:val="en-US"/>
+        </w:rPr>
+        <w:t xml:space="preserve">            </w:t>
+      </w:r>
       <w:proofErr w:type="spellStart"/>
       <w:r>
         <w:rPr>
           <w:lang w:val="en-US"/>
         </w:rPr>
+        <w:t>cout</w:t>
+      </w:r>
+      <w:proofErr w:type="spellEnd"/>
+      <w:r>
+        <w:rPr>
+          <w:lang w:val="en-US"/>
+        </w:rPr>
+        <w:t xml:space="preserve"> &lt;&lt; "y: " &lt;&lt; y &lt;&lt; </w:t>
+      </w:r>
+      <w:proofErr w:type="spellStart"/>
+      <w:r>
+        <w:rPr>
+          <w:lang w:val="en-US"/>
+        </w:rPr>
+        <w:t>endl</w:t>
+      </w:r>
+      <w:proofErr w:type="spellEnd"/>
+      <w:r>
+        <w:rPr>
+          <w:lang w:val="en-US"/>
+        </w:rPr>
+        <w:t>;</w:t>
+      </w:r>
+    </w:p>
+    <w:p>
+      <w:pPr>
+        <w:rPr>
+          <w:lang w:val="en-US"/>
+        </w:rPr>
+      </w:pPr>
+      <w:r>
+        <w:rPr>
+          <w:lang w:val="en-US"/>
+        </w:rPr>
+        <w:t xml:space="preserve">            </w:t>
+      </w:r>
+      <w:proofErr w:type="spellStart"/>
+      <w:r>
+        <w:rPr>
+          <w:lang w:val="en-US"/>
+        </w:rPr>
+        <w:t>cout</w:t>
+      </w:r>
+      <w:proofErr w:type="spellEnd"/>
+      <w:r>
+        <w:rPr>
+          <w:lang w:val="en-US"/>
+        </w:rPr>
+        <w:t xml:space="preserve"> &lt;&lt; "do you want to </w:t>
+      </w:r>
+      <w:proofErr w:type="gramStart"/>
+      <w:r>
+        <w:rPr>
+          <w:lang w:val="en-US"/>
+        </w:rPr>
+        <w:t>continue?(</w:t>
+      </w:r>
+      <w:proofErr w:type="gramEnd"/>
+      <w:r>
+        <w:rPr>
+          <w:lang w:val="en-US"/>
+        </w:rPr>
+        <w:t>1/0)";</w:t>
+      </w:r>
+    </w:p>
+    <w:p>
+      <w:pPr>
+        <w:rPr>
+          <w:lang w:val="en-US"/>
+        </w:rPr>
+      </w:pPr>
+      <w:r>
+        <w:rPr>
+          <w:lang w:val="en-US"/>
+        </w:rPr>
+        <w:t xml:space="preserve">            </w:t>
+      </w:r>
+      <w:proofErr w:type="spellStart"/>
+      <w:r>
+        <w:rPr>
+          <w:lang w:val="en-US"/>
+        </w:rPr>
         <w:t>cin</w:t>
       </w:r>
       <w:proofErr w:type="spellEnd"/>
@@ -5529,282 +6441,120 @@
         <w:rPr>
           <w:lang w:val="en-US"/>
         </w:rPr>
-        <w:t xml:space="preserve"> &gt;&gt; n;</w:t>
-      </w:r>
-    </w:p>
-    <w:p>
-      <w:pPr>
-        <w:rPr>
-          <w:lang w:val="en-US"/>
-        </w:rPr>
-      </w:pPr>
-      <w:r>
-        <w:rPr>
-          <w:lang w:val="en-US"/>
-        </w:rPr>
-        <w:t xml:space="preserve">                </w:t>
-      </w:r>
-      <w:proofErr w:type="spellStart"/>
-      <w:r>
-        <w:rPr>
-          <w:lang w:val="en-US"/>
-        </w:rPr>
-        <w:t>cout</w:t>
-      </w:r>
-      <w:proofErr w:type="spellEnd"/>
-      <w:r>
-        <w:rPr>
-          <w:lang w:val="en-US"/>
-        </w:rPr>
-        <w:t xml:space="preserve"> &lt;&lt; '\n' &lt;&lt; "x:";</w:t>
-      </w:r>
-    </w:p>
-    <w:p>
-      <w:pPr>
-        <w:rPr>
-          <w:lang w:val="en-US"/>
-        </w:rPr>
-      </w:pPr>
-      <w:r>
-        <w:rPr>
-          <w:lang w:val="en-US"/>
-        </w:rPr>
-        <w:t xml:space="preserve">                </w:t>
-      </w:r>
-      <w:proofErr w:type="spellStart"/>
-      <w:r>
-        <w:rPr>
-          <w:lang w:val="en-US"/>
-        </w:rPr>
-        <w:t>cin</w:t>
-      </w:r>
-      <w:proofErr w:type="spellEnd"/>
-      <w:r>
-        <w:rPr>
-          <w:lang w:val="en-US"/>
-        </w:rPr>
-        <w:t xml:space="preserve"> &gt;&gt; x;</w:t>
-      </w:r>
-    </w:p>
-    <w:p>
-      <w:pPr>
-        <w:rPr>
-          <w:lang w:val="en-US"/>
-        </w:rPr>
-      </w:pPr>
-      <w:r>
-        <w:rPr>
-          <w:lang w:val="en-US"/>
-        </w:rPr>
-        <w:lastRenderedPageBreak/>
-        <w:t xml:space="preserve">                double y = 1.0 + x * x / 2, y1 = x * x / 2;</w:t>
-      </w:r>
-    </w:p>
-    <w:p>
-      <w:pPr>
-        <w:rPr>
-          <w:lang w:val="en-US"/>
-        </w:rPr>
-      </w:pPr>
-      <w:r>
-        <w:rPr>
-          <w:lang w:val="en-US"/>
-        </w:rPr>
-        <w:t xml:space="preserve">                for (int </w:t>
-      </w:r>
-      <w:proofErr w:type="spellStart"/>
-      <w:r>
-        <w:rPr>
-          <w:lang w:val="en-US"/>
-        </w:rPr>
-        <w:t>i</w:t>
-      </w:r>
-      <w:proofErr w:type="spellEnd"/>
-      <w:r>
-        <w:rPr>
-          <w:lang w:val="en-US"/>
-        </w:rPr>
-        <w:t xml:space="preserve"> = 2; </w:t>
-      </w:r>
-      <w:proofErr w:type="spellStart"/>
-      <w:r>
-        <w:rPr>
-          <w:lang w:val="en-US"/>
-        </w:rPr>
-        <w:t>i</w:t>
-      </w:r>
-      <w:proofErr w:type="spellEnd"/>
-      <w:r>
-        <w:rPr>
-          <w:lang w:val="en-US"/>
-        </w:rPr>
-        <w:t xml:space="preserve"> &lt;= n; </w:t>
-      </w:r>
-      <w:proofErr w:type="spellStart"/>
-      <w:r>
-        <w:rPr>
-          <w:lang w:val="en-US"/>
-        </w:rPr>
-        <w:t>i</w:t>
-      </w:r>
-      <w:proofErr w:type="spellEnd"/>
-      <w:r>
-        <w:rPr>
-          <w:lang w:val="en-US"/>
-        </w:rPr>
-        <w:t>++) {</w:t>
-      </w:r>
-    </w:p>
-    <w:p>
-      <w:pPr>
-        <w:rPr>
-          <w:lang w:val="en-US"/>
-        </w:rPr>
-      </w:pPr>
-      <w:r>
-        <w:rPr>
-          <w:lang w:val="en-US"/>
-        </w:rPr>
-        <w:t xml:space="preserve">                    y1 *= x * x / ((2 * </w:t>
-      </w:r>
-      <w:proofErr w:type="spellStart"/>
-      <w:r>
-        <w:rPr>
-          <w:lang w:val="en-US"/>
-        </w:rPr>
-        <w:t>i</w:t>
-      </w:r>
-      <w:proofErr w:type="spellEnd"/>
-      <w:r>
-        <w:rPr>
-          <w:lang w:val="en-US"/>
-        </w:rPr>
-        <w:t xml:space="preserve">) * (2 * </w:t>
-      </w:r>
-      <w:proofErr w:type="spellStart"/>
-      <w:r>
-        <w:rPr>
-          <w:lang w:val="en-US"/>
-        </w:rPr>
-        <w:t>i</w:t>
-      </w:r>
-      <w:proofErr w:type="spellEnd"/>
-      <w:r>
-        <w:rPr>
-          <w:lang w:val="en-US"/>
-        </w:rPr>
-        <w:t xml:space="preserve"> - 1));</w:t>
-      </w:r>
-    </w:p>
-    <w:p>
-      <w:pPr>
-        <w:rPr>
-          <w:lang w:val="en-US"/>
-        </w:rPr>
-      </w:pPr>
-      <w:r>
-        <w:rPr>
-          <w:lang w:val="en-US"/>
-        </w:rPr>
-        <w:t xml:space="preserve">                    y += y1;</w:t>
-      </w:r>
-    </w:p>
-    <w:p>
-      <w:pPr>
-        <w:rPr>
-          <w:lang w:val="en-US"/>
-        </w:rPr>
-      </w:pPr>
-      <w:r>
-        <w:rPr>
-          <w:lang w:val="en-US"/>
-        </w:rPr>
-        <w:t xml:space="preserve">                    if (</w:t>
-      </w:r>
-      <w:proofErr w:type="spellStart"/>
-      <w:r>
-        <w:rPr>
-          <w:lang w:val="en-US"/>
-        </w:rPr>
-        <w:t>i</w:t>
-      </w:r>
-      <w:proofErr w:type="spellEnd"/>
-      <w:r>
-        <w:rPr>
-          <w:lang w:val="en-US"/>
-        </w:rPr>
-        <w:t xml:space="preserve"> == 3 || </w:t>
-      </w:r>
-      <w:proofErr w:type="spellStart"/>
-      <w:r>
-        <w:rPr>
-          <w:lang w:val="en-US"/>
-        </w:rPr>
-        <w:t>i</w:t>
-      </w:r>
-      <w:proofErr w:type="spellEnd"/>
-      <w:r>
-        <w:rPr>
-          <w:lang w:val="en-US"/>
-        </w:rPr>
-        <w:t xml:space="preserve"> == 5 || </w:t>
-      </w:r>
-      <w:proofErr w:type="spellStart"/>
-      <w:r>
-        <w:rPr>
-          <w:lang w:val="en-US"/>
-        </w:rPr>
-        <w:t>i</w:t>
-      </w:r>
-      <w:proofErr w:type="spellEnd"/>
-      <w:r>
-        <w:rPr>
-          <w:lang w:val="en-US"/>
-        </w:rPr>
-        <w:t xml:space="preserve"> == 10) {</w:t>
-      </w:r>
-    </w:p>
-    <w:p>
-      <w:r>
-        <w:rPr>
-          <w:lang w:val="en-US"/>
-        </w:rPr>
-        <w:t xml:space="preserve">                        </w:t>
-      </w:r>
-      <w:proofErr w:type="spellStart"/>
-      <w:r>
-        <w:t>cout</w:t>
-      </w:r>
-      <w:proofErr w:type="spellEnd"/>
-      <w:r>
-        <w:t xml:space="preserve"> </w:t>
-      </w:r>
-      <w:proofErr w:type="gramStart"/>
-      <w:r>
-        <w:t>&lt;&lt; "</w:t>
-      </w:r>
-      <w:proofErr w:type="gramEnd"/>
-      <w:r>
-        <w:t xml:space="preserve">Частичная сумма при " &lt;&lt; i &lt;&lt; " слагаемых = " &lt;&lt; y &lt;&lt; </w:t>
-      </w:r>
-      <w:proofErr w:type="spellStart"/>
-      <w:r>
-        <w:t>endl</w:t>
-      </w:r>
-      <w:proofErr w:type="spellEnd"/>
-      <w:r>
-        <w:t>;</w:t>
-      </w:r>
-    </w:p>
-    <w:p>
-      <w:pPr>
-        <w:rPr>
-          <w:lang w:val="en-US"/>
-        </w:rPr>
-      </w:pPr>
-      <w:r>
-        <w:t xml:space="preserve">                    </w:t>
-      </w:r>
+        <w:t xml:space="preserve"> &gt;&gt; resume;</w:t>
+      </w:r>
+    </w:p>
+    <w:p>
+      <w:pPr>
+        <w:rPr>
+          <w:lang w:val="en-US"/>
+        </w:rPr>
+      </w:pPr>
+      <w:r>
+        <w:rPr>
+          <w:lang w:val="en-US"/>
+        </w:rPr>
+        <w:t xml:space="preserve">        }</w:t>
+      </w:r>
+    </w:p>
+    <w:p>
+      <w:pPr>
+        <w:rPr>
+          <w:lang w:val="en-US"/>
+        </w:rPr>
+      </w:pPr>
+      <w:r>
+        <w:rPr>
+          <w:lang w:val="en-US"/>
+        </w:rPr>
+        <w:t xml:space="preserve">    }</w:t>
+      </w:r>
+    </w:p>
+    <w:p>
+      <w:pPr>
+        <w:rPr>
+          <w:lang w:val="en-US"/>
+        </w:rPr>
+      </w:pPr>
+      <w:r>
+        <w:rPr>
+          <w:lang w:val="en-US"/>
+        </w:rPr>
+        <w:t xml:space="preserve">    break;</w:t>
+      </w:r>
+    </w:p>
+    <w:p>
+      <w:pPr>
+        <w:rPr>
+          <w:lang w:val="en-US"/>
+        </w:rPr>
+      </w:pPr>
+    </w:p>
+    <w:p>
+      <w:pPr>
+        <w:rPr>
+          <w:lang w:val="en-US"/>
+        </w:rPr>
+      </w:pPr>
+      <w:r>
+        <w:rPr>
+          <w:lang w:val="en-US"/>
+        </w:rPr>
+        <w:t xml:space="preserve">    default:</w:t>
+      </w:r>
+    </w:p>
+    <w:p>
+      <w:pPr>
+        <w:rPr>
+          <w:lang w:val="en-US"/>
+        </w:rPr>
+      </w:pPr>
+      <w:r>
+        <w:rPr>
+          <w:lang w:val="en-US"/>
+        </w:rPr>
+        <w:t xml:space="preserve">        break;</w:t>
+      </w:r>
+    </w:p>
+    <w:p>
+      <w:pPr>
+        <w:rPr>
+          <w:lang w:val="en-US"/>
+        </w:rPr>
+      </w:pPr>
+      <w:r>
+        <w:rPr>
+          <w:lang w:val="en-US"/>
+        </w:rPr>
+        <w:t xml:space="preserve">    }</w:t>
+      </w:r>
+    </w:p>
+    <w:p>
+      <w:pPr>
+        <w:rPr>
+          <w:lang w:val="en-US"/>
+        </w:rPr>
+      </w:pPr>
+    </w:p>
+    <w:p>
+      <w:pPr>
+        <w:rPr>
+          <w:lang w:val="en-US"/>
+        </w:rPr>
+      </w:pPr>
+      <w:r>
+        <w:rPr>
+          <w:lang w:val="en-US"/>
+        </w:rPr>
+        <w:t xml:space="preserve">    return 0;</w:t>
+      </w:r>
+    </w:p>
+    <w:p>
+      <w:pPr>
+        <w:rPr>
+          <w:lang w:val="en-US"/>
+        </w:rPr>
+      </w:pPr>
       <w:r>
         <w:rPr>
           <w:lang w:val="en-US"/>
@@ -5825,223 +6575,27 @@
           <w:lang w:val="en-US"/>
         </w:rPr>
       </w:pPr>
-      <w:r>
-        <w:rPr>
-          <w:lang w:val="en-US"/>
-        </w:rPr>
-        <w:t xml:space="preserve">                }</w:t>
-      </w:r>
-    </w:p>
-    <w:p>
-      <w:pPr>
-        <w:rPr>
-          <w:lang w:val="en-US"/>
-        </w:rPr>
-      </w:pPr>
-      <w:r>
-        <w:rPr>
-          <w:lang w:val="en-US"/>
-        </w:rPr>
-        <w:t xml:space="preserve">                </w:t>
-      </w:r>
-      <w:proofErr w:type="spellStart"/>
-      <w:r>
-        <w:rPr>
-          <w:lang w:val="en-US"/>
-        </w:rPr>
-        <w:t>cout</w:t>
-      </w:r>
-      <w:proofErr w:type="spellEnd"/>
-      <w:r>
-        <w:rPr>
-          <w:lang w:val="en-US"/>
-        </w:rPr>
-        <w:t xml:space="preserve"> &lt;&lt; "y: " &lt;&lt; y &lt;&lt; </w:t>
-      </w:r>
-      <w:proofErr w:type="spellStart"/>
-      <w:r>
-        <w:rPr>
-          <w:lang w:val="en-US"/>
-        </w:rPr>
-        <w:t>endl</w:t>
-      </w:r>
-      <w:proofErr w:type="spellEnd"/>
-      <w:r>
-        <w:rPr>
-          <w:lang w:val="en-US"/>
-        </w:rPr>
-        <w:t>;</w:t>
-      </w:r>
-    </w:p>
-    <w:p>
-      <w:pPr>
-        <w:rPr>
-          <w:lang w:val="en-US"/>
-        </w:rPr>
-      </w:pPr>
-      <w:r>
-        <w:rPr>
-          <w:lang w:val="en-US"/>
-        </w:rPr>
-        <w:t xml:space="preserve">                </w:t>
-      </w:r>
-      <w:proofErr w:type="spellStart"/>
-      <w:r>
-        <w:rPr>
-          <w:lang w:val="en-US"/>
-        </w:rPr>
-        <w:t>cout</w:t>
-      </w:r>
-      <w:proofErr w:type="spellEnd"/>
-      <w:r>
-        <w:rPr>
-          <w:lang w:val="en-US"/>
-        </w:rPr>
-        <w:t xml:space="preserve"> &lt;&lt; "do you want to </w:t>
-      </w:r>
-      <w:proofErr w:type="gramStart"/>
-      <w:r>
-        <w:rPr>
-          <w:lang w:val="en-US"/>
-        </w:rPr>
-        <w:t>continue?(</w:t>
-      </w:r>
-      <w:proofErr w:type="gramEnd"/>
-      <w:r>
-        <w:rPr>
-          <w:lang w:val="en-US"/>
-        </w:rPr>
-        <w:t>1/0)";</w:t>
-      </w:r>
-    </w:p>
-    <w:p>
-      <w:pPr>
-        <w:rPr>
-          <w:lang w:val="en-US"/>
-        </w:rPr>
-      </w:pPr>
-      <w:r>
-        <w:rPr>
-          <w:lang w:val="en-US"/>
-        </w:rPr>
-        <w:t xml:space="preserve">                </w:t>
-      </w:r>
-      <w:proofErr w:type="spellStart"/>
-      <w:r>
-        <w:rPr>
-          <w:lang w:val="en-US"/>
-        </w:rPr>
-        <w:t>cin</w:t>
-      </w:r>
-      <w:proofErr w:type="spellEnd"/>
-      <w:r>
-        <w:rPr>
-          <w:lang w:val="en-US"/>
-        </w:rPr>
-        <w:t xml:space="preserve"> &gt;&gt; resume;</w:t>
-      </w:r>
-    </w:p>
-    <w:p>
-      <w:pPr>
-        <w:rPr>
-          <w:lang w:val="en-US"/>
-        </w:rPr>
-      </w:pPr>
-      <w:r>
-        <w:rPr>
-          <w:lang w:val="en-US"/>
-        </w:rPr>
-        <w:t xml:space="preserve">            }</w:t>
-      </w:r>
-    </w:p>
-    <w:p>
-      <w:pPr>
-        <w:rPr>
-          <w:lang w:val="en-US"/>
-        </w:rPr>
-      </w:pPr>
-      <w:r>
-        <w:rPr>
-          <w:lang w:val="en-US"/>
-        </w:rPr>
-        <w:t xml:space="preserve">        }</w:t>
-      </w:r>
-    </w:p>
-    <w:p>
-      <w:pPr>
-        <w:rPr>
-          <w:lang w:val="en-US"/>
-        </w:rPr>
-      </w:pPr>
-      <w:r>
-        <w:rPr>
-          <w:lang w:val="en-US"/>
-        </w:rPr>
-        <w:t xml:space="preserve">            break;</w:t>
-      </w:r>
-    </w:p>
-    <w:p>
-      <w:pPr>
-        <w:rPr>
-          <w:lang w:val="en-US"/>
-        </w:rPr>
-      </w:pPr>
-    </w:p>
-    <w:p>
-      <w:pPr>
-        <w:rPr>
-          <w:lang w:val="en-US"/>
-        </w:rPr>
-      </w:pPr>
-      <w:r>
-        <w:rPr>
-          <w:lang w:val="en-US"/>
-        </w:rPr>
-        <w:t xml:space="preserve">        default:</w:t>
-      </w:r>
-    </w:p>
-    <w:p>
-      <w:pPr>
-        <w:rPr>
-          <w:lang w:val="en-US"/>
-        </w:rPr>
-      </w:pPr>
-      <w:r>
-        <w:rPr>
-          <w:lang w:val="en-US"/>
-        </w:rPr>
-        <w:t xml:space="preserve">            break;</w:t>
-      </w:r>
-    </w:p>
-    <w:p>
-      <w:r>
-        <w:rPr>
-          <w:lang w:val="en-US"/>
-        </w:rPr>
-        <w:t xml:space="preserve">    </w:t>
-      </w:r>
-      <w:r>
-        <w:t>}</w:t>
-      </w:r>
-    </w:p>
-    <w:p/>
-    <w:p>
-      <w:r>
-        <w:t xml:space="preserve">    </w:t>
-      </w:r>
-      <w:proofErr w:type="spellStart"/>
-      <w:r>
-        <w:t>return</w:t>
-      </w:r>
-      <w:proofErr w:type="spellEnd"/>
-      <w:r>
-        <w:t xml:space="preserve"> 0;</w:t>
-      </w:r>
-    </w:p>
-    <w:p>
-      <w:r>
-        <w:t>}</w:t>
-      </w:r>
+    </w:p>
+    <w:p>
+      <w:pPr>
+        <w:rPr>
+          <w:lang w:val="en-US"/>
+        </w:rPr>
+      </w:pPr>
+    </w:p>
+    <w:p>
+      <w:pPr>
+        <w:rPr>
+          <w:lang w:val="en-US"/>
+        </w:rPr>
+      </w:pPr>
+    </w:p>
+    <w:p>
+      <w:pPr>
+        <w:rPr>
+          <w:lang w:val="en-US"/>
+        </w:rPr>
+      </w:pPr>
     </w:p>
     <w:p>
       <w:pPr>
@@ -6073,6 +6627,7 @@
           <w:szCs w:val="52"/>
           <w:vertAlign w:val="superscript"/>
         </w:rPr>
+        <w:lastRenderedPageBreak/>
         <w:t>Анализ результатов</w:t>
       </w:r>
     </w:p>
@@ -6100,63 +6655,6 @@
             <wp:extent cx="3276600" cy="3276600"/>
             <wp:effectExtent l="0" t="0" r="0" b="0"/>
             <wp:docPr id="1" name="Рисунок 1"/>
-            <wp:cNvGraphicFramePr>
-              <a:graphicFrameLocks xmlns:a="http://schemas.openxmlformats.org/drawingml/2006/main" noChangeAspect="1"/>
-            </wp:cNvGraphicFramePr>
-            <a:graphic xmlns:a="http://schemas.openxmlformats.org/drawingml/2006/main">
-              <a:graphicData uri="http://schemas.openxmlformats.org/drawingml/2006/picture">
-                <pic:pic xmlns:pic="http://schemas.openxmlformats.org/drawingml/2006/picture">
-                  <pic:nvPicPr>
-                    <pic:cNvPr id="1" name=""/>
-                    <pic:cNvPicPr/>
-                  </pic:nvPicPr>
-                  <pic:blipFill>
-                    <a:blip r:embed="rId14"/>
-                    <a:stretch>
-                      <a:fillRect/>
-                    </a:stretch>
-                  </pic:blipFill>
-                  <pic:spPr>
-                    <a:xfrm>
-                      <a:off x="0" y="0"/>
-                      <a:ext cx="3276600" cy="3276600"/>
-                    </a:xfrm>
-                    <a:prstGeom prst="rect">
-                      <a:avLst/>
-                    </a:prstGeom>
-                  </pic:spPr>
-                </pic:pic>
-              </a:graphicData>
-            </a:graphic>
-          </wp:inline>
-        </w:drawing>
-      </w:r>
-    </w:p>
-    <w:p>
-      <w:pPr>
-        <w:rPr>
-          <w:b/>
-          <w:bCs/>
-          <w:sz w:val="28"/>
-          <w:szCs w:val="28"/>
-          <w:vertAlign w:val="superscript"/>
-        </w:rPr>
-      </w:pPr>
-      <w:r>
-        <w:rPr>
-          <w:b/>
-          <w:bCs/>
-          <w:noProof/>
-          <w:sz w:val="28"/>
-          <w:szCs w:val="28"/>
-          <w:vertAlign w:val="superscript"/>
-        </w:rPr>
-        <w:lastRenderedPageBreak/>
-        <w:drawing>
-          <wp:inline distT="0" distB="0" distL="0" distR="0" wp14:anchorId="22CC4546" wp14:editId="118A4EF2">
-            <wp:extent cx="3530600" cy="2209800"/>
-            <wp:effectExtent l="0" t="0" r="0" b="0"/>
-            <wp:docPr id="2" name="Рисунок 2"/>
             <wp:cNvGraphicFramePr>
               <a:graphicFrameLocks xmlns:a="http://schemas.openxmlformats.org/drawingml/2006/main" noChangeAspect="1"/>
             </wp:cNvGraphicFramePr>
@@ -6176,7 +6674,7 @@
                   <pic:spPr>
                     <a:xfrm>
                       <a:off x="0" y="0"/>
-                      <a:ext cx="3530600" cy="2209800"/>
+                      <a:ext cx="3276600" cy="3276600"/>
                     </a:xfrm>
                     <a:prstGeom prst="rect">
                       <a:avLst/>
@@ -6203,15 +6701,16 @@
         <w:rPr>
           <w:b/>
           <w:bCs/>
+          <w:noProof/>
           <w:sz w:val="28"/>
           <w:szCs w:val="28"/>
           <w:vertAlign w:val="superscript"/>
         </w:rPr>
         <w:drawing>
-          <wp:inline distT="0" distB="0" distL="0" distR="0" wp14:anchorId="02653CEB" wp14:editId="00DEBFB1">
-            <wp:extent cx="4140200" cy="1714500"/>
+          <wp:inline distT="0" distB="0" distL="0" distR="0" wp14:anchorId="22CC4546" wp14:editId="118A4EF2">
+            <wp:extent cx="3530600" cy="2209800"/>
             <wp:effectExtent l="0" t="0" r="0" b="0"/>
-            <wp:docPr id="10" name="Рисунок 10"/>
+            <wp:docPr id="2" name="Рисунок 2"/>
             <wp:cNvGraphicFramePr>
               <a:graphicFrameLocks xmlns:a="http://schemas.openxmlformats.org/drawingml/2006/main" noChangeAspect="1"/>
             </wp:cNvGraphicFramePr>
@@ -6231,7 +6730,7 @@
                   <pic:spPr>
                     <a:xfrm>
                       <a:off x="0" y="0"/>
-                      <a:ext cx="4140200" cy="1714500"/>
+                      <a:ext cx="3530600" cy="2209800"/>
                     </a:xfrm>
                     <a:prstGeom prst="rect">
                       <a:avLst/>
@@ -6258,16 +6757,15 @@
         <w:rPr>
           <w:b/>
           <w:bCs/>
-          <w:noProof/>
           <w:sz w:val="28"/>
           <w:szCs w:val="28"/>
           <w:vertAlign w:val="superscript"/>
         </w:rPr>
         <w:drawing>
-          <wp:inline distT="0" distB="0" distL="0" distR="0" wp14:anchorId="5F78578F" wp14:editId="26C3E111">
-            <wp:extent cx="4838700" cy="4152900"/>
+          <wp:inline distT="0" distB="0" distL="0" distR="0" wp14:anchorId="2DE1DF84" wp14:editId="4D48986E">
+            <wp:extent cx="3454400" cy="1625600"/>
             <wp:effectExtent l="0" t="0" r="0" b="0"/>
-            <wp:docPr id="5" name="Рисунок 5"/>
+            <wp:docPr id="14" name="Рисунок 14"/>
             <wp:cNvGraphicFramePr>
               <a:graphicFrameLocks xmlns:a="http://schemas.openxmlformats.org/drawingml/2006/main" noChangeAspect="1"/>
             </wp:cNvGraphicFramePr>
@@ -6287,6 +6785,63 @@
                   <pic:spPr>
                     <a:xfrm>
                       <a:off x="0" y="0"/>
+                      <a:ext cx="3454400" cy="1625600"/>
+                    </a:xfrm>
+                    <a:prstGeom prst="rect">
+                      <a:avLst/>
+                    </a:prstGeom>
+                  </pic:spPr>
+                </pic:pic>
+              </a:graphicData>
+            </a:graphic>
+          </wp:inline>
+        </w:drawing>
+      </w:r>
+    </w:p>
+    <w:p>
+      <w:pPr>
+        <w:rPr>
+          <w:b/>
+          <w:bCs/>
+          <w:sz w:val="28"/>
+          <w:szCs w:val="28"/>
+          <w:vertAlign w:val="superscript"/>
+        </w:rPr>
+      </w:pPr>
+      <w:r>
+        <w:rPr>
+          <w:b/>
+          <w:bCs/>
+          <w:noProof/>
+          <w:sz w:val="28"/>
+          <w:szCs w:val="28"/>
+          <w:vertAlign w:val="superscript"/>
+        </w:rPr>
+        <w:lastRenderedPageBreak/>
+        <w:drawing>
+          <wp:inline distT="0" distB="0" distL="0" distR="0" wp14:anchorId="5F78578F" wp14:editId="26C3E111">
+            <wp:extent cx="4838700" cy="4152900"/>
+            <wp:effectExtent l="0" t="0" r="0" b="0"/>
+            <wp:docPr id="5" name="Рисунок 5"/>
+            <wp:cNvGraphicFramePr>
+              <a:graphicFrameLocks xmlns:a="http://schemas.openxmlformats.org/drawingml/2006/main" noChangeAspect="1"/>
+            </wp:cNvGraphicFramePr>
+            <a:graphic xmlns:a="http://schemas.openxmlformats.org/drawingml/2006/main">
+              <a:graphicData uri="http://schemas.openxmlformats.org/drawingml/2006/picture">
+                <pic:pic xmlns:pic="http://schemas.openxmlformats.org/drawingml/2006/picture">
+                  <pic:nvPicPr>
+                    <pic:cNvPr id="1" name=""/>
+                    <pic:cNvPicPr/>
+                  </pic:nvPicPr>
+                  <pic:blipFill>
+                    <a:blip r:embed="rId18"/>
+                    <a:stretch>
+                      <a:fillRect/>
+                    </a:stretch>
+                  </pic:blipFill>
+                  <pic:spPr>
+                    <a:xfrm>
+                      <a:off x="0" y="0"/>
                       <a:ext cx="4838700" cy="4152900"/>
                     </a:xfrm>
                     <a:prstGeom prst="rect">
@@ -6345,7 +6900,6 @@
     </w:p>
     <w:p>
       <w:pPr>
-        <w:ind w:left="3540"/>
         <w:rPr>
           <w:sz w:val="28"/>
           <w:szCs w:val="28"/>
@@ -6354,18 +6908,8 @@
         </w:rPr>
       </w:pPr>
     </w:p>
-    <w:p>
-      <w:pPr>
-        <w:rPr>
-          <w:sz w:val="28"/>
-          <w:szCs w:val="28"/>
-          <w:vertAlign w:val="superscript"/>
-          <w:lang w:val="en-US"/>
-        </w:rPr>
-      </w:pPr>
-    </w:p>
     <w:sectPr>
-      <w:footerReference w:type="default" r:id="rId18"/>
+      <w:footerReference w:type="default" r:id="rId19"/>
       <w:pgSz w:w="11906" w:h="16838"/>
       <w:pgMar w:top="1134" w:right="851" w:bottom="1134" w:left="1418" w:header="709" w:footer="709" w:gutter="0"/>
       <w:cols w:space="708"/>

</xml_diff>